<commit_message>
Atualização de documentos. Correção de métricas no dashboard estático
</commit_message>
<xml_diff>
--- a/documentos/VISS_Documentação.docx
+++ b/documentos/VISS_Documentação.docx
@@ -105,9 +105,50 @@
       </w:pPr>
       <w:r>
         <w:rPr>
-          <w:lang w:val="pt-BR"/>
-        </w:rPr>
-        <w:t>LOGO</w:t>
+          <w:noProof/>
+          <w:lang w:val="pt-BR"/>
+        </w:rPr>
+        <w:drawing>
+          <wp:inline distT="0" distB="0" distL="0" distR="0" wp14:anchorId="7A8BFD13" wp14:editId="53DF18B2">
+            <wp:extent cx="1072566" cy="1067638"/>
+            <wp:effectExtent l="0" t="0" r="0" b="0"/>
+            <wp:docPr id="821039439" name="Picture 1" descr="A blue and white logo&#10;&#10;Description automatically generated"/>
+            <wp:cNvGraphicFramePr>
+              <a:graphicFrameLocks xmlns:a="http://schemas.openxmlformats.org/drawingml/2006/main" noChangeAspect="1"/>
+            </wp:cNvGraphicFramePr>
+            <a:graphic xmlns:a="http://schemas.openxmlformats.org/drawingml/2006/main">
+              <a:graphicData uri="http://schemas.openxmlformats.org/drawingml/2006/picture">
+                <pic:pic xmlns:pic="http://schemas.openxmlformats.org/drawingml/2006/picture">
+                  <pic:nvPicPr>
+                    <pic:cNvPr id="821039439" name="Picture 1" descr="A blue and white logo&#10;&#10;Description automatically generated"/>
+                    <pic:cNvPicPr/>
+                  </pic:nvPicPr>
+                  <pic:blipFill>
+                    <a:blip r:embed="rId5" cstate="print">
+                      <a:extLst>
+                        <a:ext uri="{28A0092B-C50C-407E-A947-70E740481C1C}">
+                          <a14:useLocalDpi xmlns:a14="http://schemas.microsoft.com/office/drawing/2010/main" val="0"/>
+                        </a:ext>
+                      </a:extLst>
+                    </a:blip>
+                    <a:stretch>
+                      <a:fillRect/>
+                    </a:stretch>
+                  </pic:blipFill>
+                  <pic:spPr>
+                    <a:xfrm flipH="1">
+                      <a:off x="0" y="0"/>
+                      <a:ext cx="1083850" cy="1078870"/>
+                    </a:xfrm>
+                    <a:prstGeom prst="rect">
+                      <a:avLst/>
+                    </a:prstGeom>
+                  </pic:spPr>
+                </pic:pic>
+              </a:graphicData>
+            </a:graphic>
+          </wp:inline>
+        </w:drawing>
       </w:r>
     </w:p>
     <w:p>
@@ -123,7 +164,6 @@
           <w:sz w:val="36"/>
           <w:szCs w:val="36"/>
           <w:u w:val="single"/>
-          <w:lang w:val="pt-BR"/>
         </w:rPr>
       </w:pPr>
       <w:r>
@@ -135,7 +175,6 @@
           <w:sz w:val="36"/>
           <w:szCs w:val="36"/>
           <w:u w:val="single"/>
-          <w:lang w:val="pt-BR"/>
         </w:rPr>
         <w:t>V.I.S.S</w:t>
       </w:r>
@@ -152,20 +191,62 @@
           <w:color w:val="000000" w:themeColor="text1"/>
           <w:sz w:val="24"/>
           <w:szCs w:val="24"/>
-          <w:lang w:val="pt-BR"/>
-        </w:rPr>
-      </w:pPr>
-      <w:r>
-        <w:rPr>
-          <w:rFonts w:ascii="Arial" w:eastAsia="Arial" w:hAnsi="Arial" w:cs="Arial"/>
-          <w:b/>
-          <w:bCs/>
-          <w:color w:val="000000" w:themeColor="text1"/>
-          <w:sz w:val="24"/>
-          <w:szCs w:val="24"/>
-          <w:lang w:val="pt-BR"/>
-        </w:rPr>
-        <w:t xml:space="preserve">Visual </w:t>
+        </w:rPr>
+      </w:pPr>
+      <w:r>
+        <w:rPr>
+          <w:rFonts w:ascii="Arial" w:eastAsia="Arial" w:hAnsi="Arial" w:cs="Arial"/>
+          <w:b/>
+          <w:bCs/>
+          <w:color w:val="000000" w:themeColor="text1"/>
+          <w:sz w:val="24"/>
+          <w:szCs w:val="24"/>
+        </w:rPr>
+        <w:t>Visual Increment Secur</w:t>
+      </w:r>
+      <w:r>
+        <w:rPr>
+          <w:rFonts w:ascii="Arial" w:eastAsia="Arial" w:hAnsi="Arial" w:cs="Arial"/>
+          <w:b/>
+          <w:bCs/>
+          <w:color w:val="000000" w:themeColor="text1"/>
+          <w:sz w:val="24"/>
+          <w:szCs w:val="24"/>
+        </w:rPr>
+        <w:t>i</w:t>
+      </w:r>
+      <w:r>
+        <w:rPr>
+          <w:rFonts w:ascii="Arial" w:eastAsia="Arial" w:hAnsi="Arial" w:cs="Arial"/>
+          <w:b/>
+          <w:bCs/>
+          <w:color w:val="000000" w:themeColor="text1"/>
+          <w:sz w:val="24"/>
+          <w:szCs w:val="24"/>
+        </w:rPr>
+        <w:t>t</w:t>
+      </w:r>
+      <w:r>
+        <w:rPr>
+          <w:rFonts w:ascii="Arial" w:eastAsia="Arial" w:hAnsi="Arial" w:cs="Arial"/>
+          <w:b/>
+          <w:bCs/>
+          <w:color w:val="000000" w:themeColor="text1"/>
+          <w:sz w:val="24"/>
+          <w:szCs w:val="24"/>
+        </w:rPr>
+        <w:t>y</w:t>
+      </w:r>
+      <w:r>
+        <w:rPr>
+          <w:rFonts w:ascii="Arial" w:eastAsia="Arial" w:hAnsi="Arial" w:cs="Arial"/>
+          <w:b/>
+          <w:bCs/>
+          <w:color w:val="000000" w:themeColor="text1"/>
+          <w:sz w:val="24"/>
+          <w:szCs w:val="24"/>
+        </w:rPr>
+        <w:t xml:space="preserve"> </w:t>
       </w:r>
       <w:proofErr w:type="spellStart"/>
       <w:r>
@@ -176,114 +257,15 @@
           <w:color w:val="000000" w:themeColor="text1"/>
           <w:sz w:val="24"/>
           <w:szCs w:val="24"/>
-          <w:lang w:val="pt-BR"/>
-        </w:rPr>
-        <w:t>Increment</w:t>
+        </w:rPr>
+        <w:t>Sistem</w:t>
       </w:r>
       <w:proofErr w:type="spellEnd"/>
-      <w:r>
-        <w:rPr>
-          <w:rFonts w:ascii="Arial" w:eastAsia="Arial" w:hAnsi="Arial" w:cs="Arial"/>
-          <w:b/>
-          <w:bCs/>
-          <w:color w:val="000000" w:themeColor="text1"/>
-          <w:sz w:val="24"/>
-          <w:szCs w:val="24"/>
-          <w:lang w:val="pt-BR"/>
-        </w:rPr>
-        <w:t xml:space="preserve"> Secur</w:t>
-      </w:r>
-      <w:r>
-        <w:rPr>
-          <w:rFonts w:ascii="Arial" w:eastAsia="Arial" w:hAnsi="Arial" w:cs="Arial"/>
-          <w:b/>
-          <w:bCs/>
-          <w:color w:val="000000" w:themeColor="text1"/>
-          <w:sz w:val="24"/>
-          <w:szCs w:val="24"/>
-          <w:lang w:val="pt-BR"/>
-        </w:rPr>
-        <w:t>i</w:t>
-      </w:r>
-      <w:r>
-        <w:rPr>
-          <w:rFonts w:ascii="Arial" w:eastAsia="Arial" w:hAnsi="Arial" w:cs="Arial"/>
-          <w:b/>
-          <w:bCs/>
-          <w:color w:val="000000" w:themeColor="text1"/>
-          <w:sz w:val="24"/>
-          <w:szCs w:val="24"/>
-          <w:lang w:val="pt-BR"/>
-        </w:rPr>
-        <w:t>t</w:t>
-      </w:r>
-      <w:r>
-        <w:rPr>
-          <w:rFonts w:ascii="Arial" w:eastAsia="Arial" w:hAnsi="Arial" w:cs="Arial"/>
-          <w:b/>
-          <w:bCs/>
-          <w:color w:val="000000" w:themeColor="text1"/>
-          <w:sz w:val="24"/>
-          <w:szCs w:val="24"/>
-          <w:lang w:val="pt-BR"/>
-        </w:rPr>
-        <w:t>y</w:t>
-      </w:r>
-      <w:r>
-        <w:rPr>
-          <w:rFonts w:ascii="Arial" w:eastAsia="Arial" w:hAnsi="Arial" w:cs="Arial"/>
-          <w:b/>
-          <w:bCs/>
-          <w:color w:val="000000" w:themeColor="text1"/>
-          <w:sz w:val="24"/>
-          <w:szCs w:val="24"/>
-          <w:lang w:val="pt-BR"/>
-        </w:rPr>
-        <w:t xml:space="preserve"> </w:t>
-      </w:r>
-      <w:proofErr w:type="spellStart"/>
-      <w:r>
-        <w:rPr>
-          <w:rFonts w:ascii="Arial" w:eastAsia="Arial" w:hAnsi="Arial" w:cs="Arial"/>
-          <w:b/>
-          <w:bCs/>
-          <w:color w:val="000000" w:themeColor="text1"/>
-          <w:sz w:val="24"/>
-          <w:szCs w:val="24"/>
-          <w:lang w:val="pt-BR"/>
-        </w:rPr>
-        <w:t>Sistem</w:t>
-      </w:r>
-      <w:proofErr w:type="spellEnd"/>
-    </w:p>
-    <w:p>
-      <w:pPr>
-        <w:rPr>
-          <w:lang w:val="pt-BR"/>
-        </w:rPr>
-      </w:pPr>
-    </w:p>
-    <w:p>
-      <w:pPr>
-        <w:rPr>
-          <w:lang w:val="pt-BR"/>
-        </w:rPr>
-      </w:pPr>
-    </w:p>
-    <w:p>
-      <w:pPr>
-        <w:rPr>
-          <w:lang w:val="pt-BR"/>
-        </w:rPr>
-      </w:pPr>
-    </w:p>
-    <w:p>
-      <w:pPr>
-        <w:rPr>
-          <w:lang w:val="pt-BR"/>
-        </w:rPr>
-      </w:pPr>
-    </w:p>
+    </w:p>
+    <w:p/>
+    <w:p/>
+    <w:p/>
+    <w:p/>
     <w:p>
       <w:pPr>
         <w:spacing w:line="360" w:lineRule="auto"/>
@@ -294,7 +276,18 @@
           <w:color w:val="000000" w:themeColor="text1"/>
           <w:sz w:val="24"/>
           <w:szCs w:val="24"/>
-          <w:lang w:val="pt-BR"/>
+        </w:rPr>
+      </w:pPr>
+    </w:p>
+    <w:p>
+      <w:pPr>
+        <w:spacing w:line="360" w:lineRule="auto"/>
+        <w:jc w:val="both"/>
+        <w:rPr>
+          <w:rFonts w:ascii="Arial" w:eastAsia="Arial" w:hAnsi="Arial" w:cs="Arial"/>
+          <w:color w:val="000000" w:themeColor="text1"/>
+          <w:sz w:val="24"/>
+          <w:szCs w:val="24"/>
         </w:rPr>
       </w:pPr>
     </w:p>
@@ -308,35 +301,6 @@
           <w:color w:val="000000" w:themeColor="text1"/>
           <w:sz w:val="24"/>
           <w:szCs w:val="24"/>
-          <w:lang w:val="pt-BR"/>
-        </w:rPr>
-      </w:pPr>
-    </w:p>
-    <w:p>
-      <w:pPr>
-        <w:spacing w:line="360" w:lineRule="auto"/>
-        <w:ind w:left="2" w:hanging="2"/>
-        <w:jc w:val="both"/>
-        <w:rPr>
-          <w:rFonts w:ascii="Arial" w:eastAsia="Arial" w:hAnsi="Arial" w:cs="Arial"/>
-          <w:color w:val="000000" w:themeColor="text1"/>
-          <w:sz w:val="24"/>
-          <w:szCs w:val="24"/>
-          <w:lang w:val="pt-BR"/>
-        </w:rPr>
-      </w:pPr>
-    </w:p>
-    <w:p>
-      <w:pPr>
-        <w:spacing w:line="360" w:lineRule="auto"/>
-        <w:ind w:left="2" w:hanging="2"/>
-        <w:jc w:val="both"/>
-        <w:rPr>
-          <w:rFonts w:ascii="Arial" w:eastAsia="Arial" w:hAnsi="Arial" w:cs="Arial"/>
-          <w:color w:val="000000" w:themeColor="text1"/>
-          <w:sz w:val="24"/>
-          <w:szCs w:val="24"/>
-          <w:lang w:val="pt-BR"/>
         </w:rPr>
       </w:pPr>
     </w:p>
@@ -460,7 +424,7 @@
       </w:r>
       <w:r>
         <w:rPr>
-          <w:rFonts w:asciiTheme="majorHAnsi" w:eastAsiaTheme="majorEastAsia" w:hAnsiTheme="majorHAnsi" w:cstheme="majorBidi"/>
+          <w:rFonts w:ascii="Arial" w:eastAsiaTheme="majorEastAsia" w:hAnsi="Arial" w:cs="Arial"/>
           <w:b/>
           <w:bCs/>
           <w:color w:val="000000" w:themeColor="text1"/>
@@ -560,7 +524,7 @@
     <w:p>
       <w:pPr>
         <w:rPr>
-          <w:rFonts w:asciiTheme="majorHAnsi" w:eastAsiaTheme="majorEastAsia" w:hAnsiTheme="majorHAnsi" w:cstheme="majorBidi"/>
+          <w:rFonts w:ascii="Arial" w:eastAsiaTheme="majorEastAsia" w:hAnsi="Arial" w:cs="Arial"/>
           <w:b/>
           <w:bCs/>
           <w:color w:val="000000" w:themeColor="text1"/>
@@ -583,7 +547,7 @@
       </w:r>
       <w:r>
         <w:rPr>
-          <w:rFonts w:asciiTheme="majorHAnsi" w:eastAsiaTheme="majorEastAsia" w:hAnsiTheme="majorHAnsi" w:cstheme="majorBidi"/>
+          <w:rFonts w:ascii="Arial" w:eastAsiaTheme="majorEastAsia" w:hAnsi="Arial" w:cs="Arial"/>
           <w:b/>
           <w:bCs/>
           <w:color w:val="000000" w:themeColor="text1"/>
@@ -595,7 +559,7 @@
       </w:r>
       <w:r>
         <w:rPr>
-          <w:rFonts w:asciiTheme="majorHAnsi" w:eastAsiaTheme="majorEastAsia" w:hAnsiTheme="majorHAnsi" w:cstheme="majorBidi"/>
+          <w:rFonts w:ascii="Arial" w:eastAsiaTheme="majorEastAsia" w:hAnsi="Arial" w:cs="Arial"/>
           <w:b/>
           <w:bCs/>
           <w:color w:val="000000" w:themeColor="text1"/>
@@ -638,7 +602,7 @@
         <w:keepLines/>
         <w:spacing w:before="240"/>
         <w:rPr>
-          <w:rFonts w:ascii="Calibri" w:eastAsia="Calibri" w:hAnsi="Calibri" w:cs="Calibri"/>
+          <w:rFonts w:ascii="Arial" w:eastAsia="Calibri" w:hAnsi="Arial" w:cs="Arial"/>
           <w:color w:val="365F91"/>
           <w:sz w:val="32"/>
           <w:szCs w:val="32"/>
@@ -646,16 +610,15 @@
       </w:pPr>
       <w:r>
         <w:rPr>
-          <w:rFonts w:ascii="Cambria" w:eastAsia="Cambria" w:hAnsi="Cambria" w:cs="Cambria"/>
+          <w:rFonts w:ascii="Arial" w:eastAsia="Cambria" w:hAnsi="Arial" w:cs="Arial"/>
           <w:color w:val="365F91"/>
           <w:lang w:val="pt-BR"/>
         </w:rPr>
-        <w:lastRenderedPageBreak/>
         <w:t xml:space="preserve">  </w:t>
       </w:r>
       <w:r>
         <w:rPr>
-          <w:rFonts w:ascii="Calibri" w:eastAsia="Calibri" w:hAnsi="Calibri" w:cs="Calibri"/>
+          <w:rFonts w:ascii="Arial" w:eastAsia="Calibri" w:hAnsi="Arial" w:cs="Arial"/>
           <w:color w:val="365F91"/>
           <w:sz w:val="32"/>
           <w:szCs w:val="32"/>
@@ -666,6 +629,9 @@
     </w:p>
     <w:sdt>
       <w:sdtPr>
+        <w:rPr>
+          <w:rFonts w:ascii="Arial" w:hAnsi="Arial" w:cs="Arial"/>
+        </w:rPr>
         <w:id w:val="1523477359"/>
         <w:docPartObj>
           <w:docPartGallery w:val="Table of Contents"/>
@@ -682,43 +648,75 @@
             </w:tabs>
             <w:rPr>
               <w:rStyle w:val="Hyperlink"/>
+              <w:rFonts w:ascii="Arial" w:hAnsi="Arial" w:cs="Arial"/>
             </w:rPr>
           </w:pPr>
           <w:r>
+            <w:rPr>
+              <w:rFonts w:ascii="Arial" w:hAnsi="Arial" w:cs="Arial"/>
+            </w:rPr>
             <w:fldChar w:fldCharType="begin"/>
           </w:r>
           <w:r>
+            <w:rPr>
+              <w:rFonts w:ascii="Arial" w:hAnsi="Arial" w:cs="Arial"/>
+            </w:rPr>
             <w:instrText>TOC \o \z \u \h</w:instrText>
           </w:r>
           <w:r>
+            <w:rPr>
+              <w:rFonts w:ascii="Arial" w:hAnsi="Arial" w:cs="Arial"/>
+            </w:rPr>
             <w:fldChar w:fldCharType="separate"/>
           </w:r>
           <w:hyperlink w:anchor="_Toc2074408334">
             <w:r>
               <w:rPr>
                 <w:rStyle w:val="Hyperlink"/>
+                <w:rFonts w:ascii="Arial" w:hAnsi="Arial" w:cs="Arial"/>
               </w:rPr>
               <w:t>Sobre Nós</w:t>
             </w:r>
             <w:r>
+              <w:rPr>
+                <w:rFonts w:ascii="Arial" w:hAnsi="Arial" w:cs="Arial"/>
+              </w:rPr>
               <w:tab/>
             </w:r>
             <w:r>
+              <w:rPr>
+                <w:rFonts w:ascii="Arial" w:hAnsi="Arial" w:cs="Arial"/>
+              </w:rPr>
               <w:fldChar w:fldCharType="begin"/>
             </w:r>
             <w:r>
+              <w:rPr>
+                <w:rFonts w:ascii="Arial" w:hAnsi="Arial" w:cs="Arial"/>
+              </w:rPr>
               <w:instrText>PAGEREF _Toc2074408334 \h</w:instrText>
             </w:r>
             <w:r>
+              <w:rPr>
+                <w:rFonts w:ascii="Arial" w:hAnsi="Arial" w:cs="Arial"/>
+              </w:rPr>
+            </w:r>
+            <w:r>
+              <w:rPr>
+                <w:rFonts w:ascii="Arial" w:hAnsi="Arial" w:cs="Arial"/>
+              </w:rPr>
               <w:fldChar w:fldCharType="separate"/>
             </w:r>
             <w:r>
               <w:rPr>
                 <w:rStyle w:val="Hyperlink"/>
+                <w:rFonts w:ascii="Arial" w:hAnsi="Arial" w:cs="Arial"/>
               </w:rPr>
               <w:t>2</w:t>
             </w:r>
             <w:r>
+              <w:rPr>
+                <w:rFonts w:ascii="Arial" w:hAnsi="Arial" w:cs="Arial"/>
+              </w:rPr>
               <w:fldChar w:fldCharType="end"/>
             </w:r>
           </w:hyperlink>
@@ -731,34 +729,57 @@
             </w:tabs>
             <w:rPr>
               <w:rStyle w:val="Hyperlink"/>
+              <w:rFonts w:ascii="Arial" w:hAnsi="Arial" w:cs="Arial"/>
             </w:rPr>
           </w:pPr>
           <w:hyperlink w:anchor="_Toc287459668">
             <w:r>
               <w:rPr>
                 <w:rStyle w:val="Hyperlink"/>
+                <w:rFonts w:ascii="Arial" w:hAnsi="Arial" w:cs="Arial"/>
               </w:rPr>
               <w:t>Contexto</w:t>
             </w:r>
             <w:r>
+              <w:rPr>
+                <w:rFonts w:ascii="Arial" w:hAnsi="Arial" w:cs="Arial"/>
+              </w:rPr>
               <w:tab/>
             </w:r>
             <w:r>
+              <w:rPr>
+                <w:rFonts w:ascii="Arial" w:hAnsi="Arial" w:cs="Arial"/>
+              </w:rPr>
               <w:fldChar w:fldCharType="begin"/>
             </w:r>
             <w:r>
+              <w:rPr>
+                <w:rFonts w:ascii="Arial" w:hAnsi="Arial" w:cs="Arial"/>
+              </w:rPr>
               <w:instrText>PAGEREF _Toc287459668 \h</w:instrText>
             </w:r>
             <w:r>
+              <w:rPr>
+                <w:rFonts w:ascii="Arial" w:hAnsi="Arial" w:cs="Arial"/>
+              </w:rPr>
+            </w:r>
+            <w:r>
+              <w:rPr>
+                <w:rFonts w:ascii="Arial" w:hAnsi="Arial" w:cs="Arial"/>
+              </w:rPr>
               <w:fldChar w:fldCharType="separate"/>
             </w:r>
             <w:r>
               <w:rPr>
                 <w:rStyle w:val="Hyperlink"/>
+                <w:rFonts w:ascii="Arial" w:hAnsi="Arial" w:cs="Arial"/>
               </w:rPr>
               <w:t>3</w:t>
             </w:r>
             <w:r>
+              <w:rPr>
+                <w:rFonts w:ascii="Arial" w:hAnsi="Arial" w:cs="Arial"/>
+              </w:rPr>
               <w:fldChar w:fldCharType="end"/>
             </w:r>
           </w:hyperlink>
@@ -771,34 +792,57 @@
             </w:tabs>
             <w:rPr>
               <w:rStyle w:val="Hyperlink"/>
+              <w:rFonts w:ascii="Arial" w:hAnsi="Arial" w:cs="Arial"/>
             </w:rPr>
           </w:pPr>
           <w:hyperlink w:anchor="_Toc849778272">
             <w:r>
               <w:rPr>
                 <w:rStyle w:val="Hyperlink"/>
+                <w:rFonts w:ascii="Arial" w:hAnsi="Arial" w:cs="Arial"/>
               </w:rPr>
               <w:t>Objetivo</w:t>
             </w:r>
             <w:r>
+              <w:rPr>
+                <w:rFonts w:ascii="Arial" w:hAnsi="Arial" w:cs="Arial"/>
+              </w:rPr>
               <w:tab/>
             </w:r>
             <w:r>
+              <w:rPr>
+                <w:rFonts w:ascii="Arial" w:hAnsi="Arial" w:cs="Arial"/>
+              </w:rPr>
               <w:fldChar w:fldCharType="begin"/>
             </w:r>
             <w:r>
+              <w:rPr>
+                <w:rFonts w:ascii="Arial" w:hAnsi="Arial" w:cs="Arial"/>
+              </w:rPr>
               <w:instrText>PAGEREF _Toc849778272 \h</w:instrText>
             </w:r>
             <w:r>
+              <w:rPr>
+                <w:rFonts w:ascii="Arial" w:hAnsi="Arial" w:cs="Arial"/>
+              </w:rPr>
+            </w:r>
+            <w:r>
+              <w:rPr>
+                <w:rFonts w:ascii="Arial" w:hAnsi="Arial" w:cs="Arial"/>
+              </w:rPr>
               <w:fldChar w:fldCharType="separate"/>
             </w:r>
             <w:r>
               <w:rPr>
                 <w:rStyle w:val="Hyperlink"/>
+                <w:rFonts w:ascii="Arial" w:hAnsi="Arial" w:cs="Arial"/>
               </w:rPr>
               <w:t>4</w:t>
             </w:r>
             <w:r>
+              <w:rPr>
+                <w:rFonts w:ascii="Arial" w:hAnsi="Arial" w:cs="Arial"/>
+              </w:rPr>
               <w:fldChar w:fldCharType="end"/>
             </w:r>
           </w:hyperlink>
@@ -811,34 +855,57 @@
             </w:tabs>
             <w:rPr>
               <w:rStyle w:val="Hyperlink"/>
+              <w:rFonts w:ascii="Arial" w:hAnsi="Arial" w:cs="Arial"/>
             </w:rPr>
           </w:pPr>
           <w:hyperlink w:anchor="_Toc1635808447">
             <w:r>
               <w:rPr>
                 <w:rStyle w:val="Hyperlink"/>
+                <w:rFonts w:ascii="Arial" w:hAnsi="Arial" w:cs="Arial"/>
               </w:rPr>
               <w:t>Justificativa</w:t>
             </w:r>
             <w:r>
+              <w:rPr>
+                <w:rFonts w:ascii="Arial" w:hAnsi="Arial" w:cs="Arial"/>
+              </w:rPr>
               <w:tab/>
             </w:r>
             <w:r>
+              <w:rPr>
+                <w:rFonts w:ascii="Arial" w:hAnsi="Arial" w:cs="Arial"/>
+              </w:rPr>
               <w:fldChar w:fldCharType="begin"/>
             </w:r>
             <w:r>
+              <w:rPr>
+                <w:rFonts w:ascii="Arial" w:hAnsi="Arial" w:cs="Arial"/>
+              </w:rPr>
               <w:instrText>PAGEREF _Toc1635808447 \h</w:instrText>
             </w:r>
             <w:r>
+              <w:rPr>
+                <w:rFonts w:ascii="Arial" w:hAnsi="Arial" w:cs="Arial"/>
+              </w:rPr>
+            </w:r>
+            <w:r>
+              <w:rPr>
+                <w:rFonts w:ascii="Arial" w:hAnsi="Arial" w:cs="Arial"/>
+              </w:rPr>
               <w:fldChar w:fldCharType="separate"/>
             </w:r>
             <w:r>
               <w:rPr>
                 <w:rStyle w:val="Hyperlink"/>
+                <w:rFonts w:ascii="Arial" w:hAnsi="Arial" w:cs="Arial"/>
               </w:rPr>
               <w:t>6</w:t>
             </w:r>
             <w:r>
+              <w:rPr>
+                <w:rFonts w:ascii="Arial" w:hAnsi="Arial" w:cs="Arial"/>
+              </w:rPr>
               <w:fldChar w:fldCharType="end"/>
             </w:r>
           </w:hyperlink>
@@ -851,38 +918,64 @@
             </w:tabs>
             <w:rPr>
               <w:rStyle w:val="Hyperlink"/>
+              <w:rFonts w:ascii="Arial" w:hAnsi="Arial" w:cs="Arial"/>
             </w:rPr>
           </w:pPr>
           <w:hyperlink w:anchor="_Toc1450501621">
             <w:r>
               <w:rPr>
                 <w:rStyle w:val="Hyperlink"/>
+                <w:rFonts w:ascii="Arial" w:hAnsi="Arial" w:cs="Arial"/>
               </w:rPr>
               <w:t>Escopo</w:t>
             </w:r>
             <w:r>
+              <w:rPr>
+                <w:rFonts w:ascii="Arial" w:hAnsi="Arial" w:cs="Arial"/>
+              </w:rPr>
               <w:tab/>
             </w:r>
             <w:r>
+              <w:rPr>
+                <w:rFonts w:ascii="Arial" w:hAnsi="Arial" w:cs="Arial"/>
+              </w:rPr>
               <w:fldChar w:fldCharType="begin"/>
             </w:r>
             <w:r>
+              <w:rPr>
+                <w:rFonts w:ascii="Arial" w:hAnsi="Arial" w:cs="Arial"/>
+              </w:rPr>
               <w:instrText>PAGEREF _Toc1450501621 \h</w:instrText>
             </w:r>
             <w:r>
+              <w:rPr>
+                <w:rFonts w:ascii="Arial" w:hAnsi="Arial" w:cs="Arial"/>
+              </w:rPr>
+            </w:r>
+            <w:r>
+              <w:rPr>
+                <w:rFonts w:ascii="Arial" w:hAnsi="Arial" w:cs="Arial"/>
+              </w:rPr>
               <w:fldChar w:fldCharType="separate"/>
             </w:r>
             <w:r>
               <w:rPr>
                 <w:rStyle w:val="Hyperlink"/>
+                <w:rFonts w:ascii="Arial" w:hAnsi="Arial" w:cs="Arial"/>
               </w:rPr>
               <w:t>7</w:t>
             </w:r>
             <w:r>
+              <w:rPr>
+                <w:rFonts w:ascii="Arial" w:hAnsi="Arial" w:cs="Arial"/>
+              </w:rPr>
               <w:fldChar w:fldCharType="end"/>
             </w:r>
           </w:hyperlink>
           <w:r>
+            <w:rPr>
+              <w:rFonts w:ascii="Arial" w:hAnsi="Arial" w:cs="Arial"/>
+            </w:rPr>
             <w:fldChar w:fldCharType="end"/>
           </w:r>
         </w:p>
@@ -1129,8 +1222,20 @@
         </w:rPr>
       </w:pPr>
     </w:p>
-    <w:p/>
-    <w:p/>
+    <w:p>
+      <w:pPr>
+        <w:rPr>
+          <w:rFonts w:ascii="Arial" w:hAnsi="Arial" w:cs="Arial"/>
+        </w:rPr>
+      </w:pPr>
+    </w:p>
+    <w:p>
+      <w:pPr>
+        <w:rPr>
+          <w:rFonts w:ascii="Arial" w:hAnsi="Arial" w:cs="Arial"/>
+        </w:rPr>
+      </w:pPr>
+    </w:p>
     <w:p>
       <w:pPr>
         <w:pStyle w:val="Heading1"/>
@@ -1152,7 +1257,6 @@
           <w:szCs w:val="24"/>
           <w:lang w:val="pt-BR"/>
         </w:rPr>
-        <w:lastRenderedPageBreak/>
         <w:t>Sobre Nós</w:t>
       </w:r>
       <w:bookmarkEnd w:id="0"/>
@@ -1177,7 +1281,7 @@
           <w:szCs w:val="24"/>
           <w:lang w:val="pt-BR"/>
         </w:rPr>
-        <w:t xml:space="preserve">Nós da V.I.S.S, desenvolvemos esse projeto para auxiliar as empresas no monitoramento do uso indevido do computador corporativo pelos seus funcionários, auxiliando assim no aumento da produtividade das equipes e na redução da </w:t>
+        <w:t xml:space="preserve">Nós da </w:t>
       </w:r>
       <w:proofErr w:type="spellStart"/>
       <w:r>
@@ -1188,7 +1292,7 @@
           <w:szCs w:val="24"/>
           <w:lang w:val="pt-BR"/>
         </w:rPr>
-        <w:t>probabilidaade</w:t>
+        <w:t>IncView</w:t>
       </w:r>
       <w:proofErr w:type="spellEnd"/>
       <w:r>
@@ -1199,7 +1303,47 @@
           <w:szCs w:val="24"/>
           <w:lang w:val="pt-BR"/>
         </w:rPr>
-        <w:t xml:space="preserve"> do vazamento de dados causado por esse uso indevido, problemática essa que é tão frequente atualmente nas empresas.</w:t>
+        <w:t xml:space="preserve">, desenvolvemos </w:t>
+      </w:r>
+      <w:r>
+        <w:rPr>
+          <w:rFonts w:ascii="Arial" w:eastAsia="Arial" w:hAnsi="Arial" w:cs="Arial"/>
+          <w:color w:val="000000" w:themeColor="text1"/>
+          <w:sz w:val="24"/>
+          <w:szCs w:val="24"/>
+          <w:lang w:val="pt-BR"/>
+        </w:rPr>
+        <w:t>o</w:t>
+      </w:r>
+      <w:r>
+        <w:rPr>
+          <w:rFonts w:ascii="Arial" w:eastAsia="Arial" w:hAnsi="Arial" w:cs="Arial"/>
+          <w:color w:val="000000" w:themeColor="text1"/>
+          <w:sz w:val="24"/>
+          <w:szCs w:val="24"/>
+          <w:lang w:val="pt-BR"/>
+        </w:rPr>
+        <w:t xml:space="preserve"> projeto</w:t>
+      </w:r>
+      <w:r>
+        <w:rPr>
+          <w:rFonts w:ascii="Arial" w:eastAsia="Arial" w:hAnsi="Arial" w:cs="Arial"/>
+          <w:color w:val="000000" w:themeColor="text1"/>
+          <w:sz w:val="24"/>
+          <w:szCs w:val="24"/>
+          <w:lang w:val="pt-BR"/>
+        </w:rPr>
+        <w:t xml:space="preserve"> V.I.S.S.</w:t>
+      </w:r>
+      <w:r>
+        <w:rPr>
+          <w:rFonts w:ascii="Arial" w:eastAsia="Arial" w:hAnsi="Arial" w:cs="Arial"/>
+          <w:color w:val="000000" w:themeColor="text1"/>
+          <w:sz w:val="24"/>
+          <w:szCs w:val="24"/>
+          <w:lang w:val="pt-BR"/>
+        </w:rPr>
+        <w:t xml:space="preserve"> para auxiliar as empresas no monitoramento do uso indevido do computador corporativo pelos seus funcionários, auxiliando assim no aumento da produtividade das equipes e na redução da probabilidade do vazamento de dados causado por esse uso indevido, problemática essa que é tão frequente atualmente nas empresas.</w:t>
       </w:r>
     </w:p>
     <w:p>
@@ -1223,7 +1367,7 @@
           <w:szCs w:val="24"/>
           <w:lang w:val="pt-BR"/>
         </w:rPr>
-        <w:t xml:space="preserve">A V.I.S.S possui uma equipe capacitada no ramo da tecnologia, com todos os conhecimentos necessários para trazer o melhor </w:t>
+        <w:t xml:space="preserve">A </w:t>
       </w:r>
       <w:proofErr w:type="spellStart"/>
       <w:r>
@@ -1234,7 +1378,7 @@
           <w:szCs w:val="24"/>
           <w:lang w:val="pt-BR"/>
         </w:rPr>
-        <w:t>resutado</w:t>
+        <w:t>IncView</w:t>
       </w:r>
       <w:proofErr w:type="spellEnd"/>
       <w:r>
@@ -1245,7 +1389,27 @@
           <w:szCs w:val="24"/>
           <w:lang w:val="pt-BR"/>
         </w:rPr>
-        <w:t>, com qualidade e inovação. Escolhemos trilhar um caminho coletivo, a fim de oferecer soluções inteligentes para as empresas.</w:t>
+        <w:t xml:space="preserve"> possui uma equipe capacitada no ramo da tecnologia, com todos os conhecimentos necessários para trazer o melhor resu</w:t>
+      </w:r>
+      <w:r>
+        <w:rPr>
+          <w:rFonts w:ascii="Arial" w:eastAsia="Arial" w:hAnsi="Arial" w:cs="Arial"/>
+          <w:color w:val="000000" w:themeColor="text1"/>
+          <w:sz w:val="24"/>
+          <w:szCs w:val="24"/>
+          <w:lang w:val="pt-BR"/>
+        </w:rPr>
+        <w:t>l</w:t>
+      </w:r>
+      <w:r>
+        <w:rPr>
+          <w:rFonts w:ascii="Arial" w:eastAsia="Arial" w:hAnsi="Arial" w:cs="Arial"/>
+          <w:color w:val="000000" w:themeColor="text1"/>
+          <w:sz w:val="24"/>
+          <w:szCs w:val="24"/>
+          <w:lang w:val="pt-BR"/>
+        </w:rPr>
+        <w:t>tado, com qualidade e inovação. Escolhemos trilhar um caminho coletivo, a fim de oferecer soluções inteligentes para as empresas.</w:t>
       </w:r>
     </w:p>
     <w:p>
@@ -1525,6 +1689,7 @@
       <w:pPr>
         <w:pStyle w:val="Heading1"/>
         <w:rPr>
+          <w:rFonts w:ascii="Arial" w:hAnsi="Arial" w:cs="Arial"/>
           <w:color w:val="000000" w:themeColor="text1"/>
           <w:lang w:val="pt-BR"/>
         </w:rPr>
@@ -1532,6 +1697,7 @@
       <w:bookmarkStart w:id="1" w:name="_Toc287459668"/>
       <w:r>
         <w:rPr>
+          <w:rFonts w:ascii="Arial" w:hAnsi="Arial" w:cs="Arial"/>
           <w:lang w:val="pt-BR"/>
         </w:rPr>
         <w:lastRenderedPageBreak/>
@@ -1622,67 +1788,117 @@
           <w:szCs w:val="24"/>
           <w:lang w:val="pt-BR"/>
         </w:rPr>
-        <w:t>, em 2014, faturou cerca de R$ 43,4 bilhões</w:t>
-      </w:r>
-      <w:r>
-        <w:rPr>
-          <w:rFonts w:ascii="Arial" w:eastAsia="Arial" w:hAnsi="Arial" w:cs="Arial"/>
-          <w:color w:val="000000" w:themeColor="text1"/>
-          <w:sz w:val="24"/>
-          <w:szCs w:val="24"/>
-          <w:lang w:val="pt-BR"/>
-        </w:rPr>
-        <w:t>,</w:t>
-      </w:r>
-      <w:r>
-        <w:rPr>
-          <w:rFonts w:ascii="Arial" w:eastAsia="Arial" w:hAnsi="Arial" w:cs="Arial"/>
-          <w:color w:val="000000" w:themeColor="text1"/>
-          <w:sz w:val="24"/>
-          <w:szCs w:val="24"/>
-          <w:lang w:val="pt-BR"/>
-        </w:rPr>
-        <w:t xml:space="preserve"> empregou diretamente 1</w:t>
-      </w:r>
-      <w:r>
-        <w:rPr>
-          <w:rFonts w:ascii="Arial" w:eastAsia="Arial" w:hAnsi="Arial" w:cs="Arial"/>
-          <w:color w:val="000000" w:themeColor="text1"/>
-          <w:sz w:val="24"/>
-          <w:szCs w:val="24"/>
-          <w:lang w:val="pt-BR"/>
-        </w:rPr>
-        <w:t>,</w:t>
-      </w:r>
-      <w:r>
-        <w:rPr>
-          <w:rFonts w:ascii="Arial" w:eastAsia="Arial" w:hAnsi="Arial" w:cs="Arial"/>
-          <w:color w:val="000000" w:themeColor="text1"/>
-          <w:sz w:val="24"/>
-          <w:szCs w:val="24"/>
-          <w:lang w:val="pt-BR"/>
-        </w:rPr>
-        <w:t>6 milhões de pessoas</w:t>
-      </w:r>
-      <w:r>
-        <w:rPr>
-          <w:rFonts w:ascii="Arial" w:eastAsia="Arial" w:hAnsi="Arial" w:cs="Arial"/>
-          <w:color w:val="000000" w:themeColor="text1"/>
-          <w:sz w:val="24"/>
-          <w:szCs w:val="24"/>
-          <w:lang w:val="pt-BR"/>
-        </w:rPr>
-        <w:t xml:space="preserve"> e é responsável pelo investimento de 700 mil novos computadores por ano</w:t>
-      </w:r>
-      <w:r>
-        <w:rPr>
-          <w:rFonts w:ascii="Arial" w:eastAsia="Arial" w:hAnsi="Arial" w:cs="Arial"/>
-          <w:color w:val="000000" w:themeColor="text1"/>
-          <w:sz w:val="24"/>
-          <w:szCs w:val="24"/>
-          <w:lang w:val="pt-BR"/>
-        </w:rPr>
-        <w:t xml:space="preserve"> no país</w:t>
+        <w:t xml:space="preserve">, em </w:t>
+      </w:r>
+      <w:r>
+        <w:rPr>
+          <w:rFonts w:ascii="Arial" w:eastAsia="Arial" w:hAnsi="Arial" w:cs="Arial"/>
+          <w:color w:val="000000" w:themeColor="text1"/>
+          <w:sz w:val="24"/>
+          <w:szCs w:val="24"/>
+          <w:lang w:val="pt-BR"/>
+        </w:rPr>
+        <w:t>2020</w:t>
+      </w:r>
+      <w:r>
+        <w:rPr>
+          <w:rFonts w:ascii="Arial" w:eastAsia="Arial" w:hAnsi="Arial" w:cs="Arial"/>
+          <w:color w:val="000000" w:themeColor="text1"/>
+          <w:sz w:val="24"/>
+          <w:szCs w:val="24"/>
+          <w:lang w:val="pt-BR"/>
+        </w:rPr>
+        <w:t>, faturou cerca de R$ 4</w:t>
+      </w:r>
+      <w:r>
+        <w:rPr>
+          <w:rFonts w:ascii="Arial" w:eastAsia="Arial" w:hAnsi="Arial" w:cs="Arial"/>
+          <w:color w:val="000000" w:themeColor="text1"/>
+          <w:sz w:val="24"/>
+          <w:szCs w:val="24"/>
+          <w:lang w:val="pt-BR"/>
+        </w:rPr>
+        <w:t>2</w:t>
+      </w:r>
+      <w:r>
+        <w:rPr>
+          <w:rFonts w:ascii="Arial" w:eastAsia="Arial" w:hAnsi="Arial" w:cs="Arial"/>
+          <w:color w:val="000000" w:themeColor="text1"/>
+          <w:sz w:val="24"/>
+          <w:szCs w:val="24"/>
+          <w:lang w:val="pt-BR"/>
+        </w:rPr>
+        <w:t xml:space="preserve"> bilhões</w:t>
+      </w:r>
+      <w:r>
+        <w:rPr>
+          <w:rFonts w:ascii="Arial" w:eastAsia="Arial" w:hAnsi="Arial" w:cs="Arial"/>
+          <w:color w:val="000000" w:themeColor="text1"/>
+          <w:sz w:val="24"/>
+          <w:szCs w:val="24"/>
+          <w:lang w:val="pt-BR"/>
+        </w:rPr>
+        <w:t xml:space="preserve"> e</w:t>
+      </w:r>
+      <w:r>
+        <w:rPr>
+          <w:rFonts w:ascii="Arial" w:eastAsia="Arial" w:hAnsi="Arial" w:cs="Arial"/>
+          <w:color w:val="000000" w:themeColor="text1"/>
+          <w:sz w:val="24"/>
+          <w:szCs w:val="24"/>
+          <w:lang w:val="pt-BR"/>
+        </w:rPr>
+        <w:t xml:space="preserve"> empregou</w:t>
+      </w:r>
+      <w:r>
+        <w:rPr>
+          <w:rFonts w:ascii="Arial" w:eastAsia="Arial" w:hAnsi="Arial" w:cs="Arial"/>
+          <w:color w:val="000000" w:themeColor="text1"/>
+          <w:sz w:val="24"/>
+          <w:szCs w:val="24"/>
+          <w:lang w:val="pt-BR"/>
+        </w:rPr>
+        <w:t xml:space="preserve"> cerca</w:t>
+      </w:r>
+      <w:r>
+        <w:rPr>
+          <w:rFonts w:ascii="Arial" w:eastAsia="Arial" w:hAnsi="Arial" w:cs="Arial"/>
+          <w:color w:val="000000" w:themeColor="text1"/>
+          <w:sz w:val="24"/>
+          <w:szCs w:val="24"/>
+          <w:lang w:val="pt-BR"/>
+        </w:rPr>
+        <w:t xml:space="preserve"> </w:t>
+      </w:r>
+      <w:r>
+        <w:rPr>
+          <w:rFonts w:ascii="Arial" w:eastAsia="Arial" w:hAnsi="Arial" w:cs="Arial"/>
+          <w:color w:val="000000" w:themeColor="text1"/>
+          <w:sz w:val="24"/>
+          <w:szCs w:val="24"/>
+          <w:lang w:val="pt-BR"/>
+        </w:rPr>
+        <w:t>3</w:t>
+      </w:r>
+      <w:r>
+        <w:rPr>
+          <w:rFonts w:ascii="Arial" w:eastAsia="Arial" w:hAnsi="Arial" w:cs="Arial"/>
+          <w:color w:val="000000" w:themeColor="text1"/>
+          <w:sz w:val="24"/>
+          <w:szCs w:val="24"/>
+          <w:lang w:val="pt-BR"/>
+        </w:rPr>
+        <w:t xml:space="preserve"> milhões de</w:t>
+      </w:r>
+      <w:r>
+        <w:rPr>
+          <w:rFonts w:ascii="Arial" w:eastAsia="Arial" w:hAnsi="Arial" w:cs="Arial"/>
+          <w:color w:val="000000" w:themeColor="text1"/>
+          <w:sz w:val="24"/>
+          <w:szCs w:val="24"/>
+          <w:lang w:val="pt-BR"/>
+        </w:rPr>
+        <w:t xml:space="preserve"> pessoas</w:t>
       </w:r>
       <w:r>
         <w:rPr>
@@ -1768,27 +1984,7 @@
           <w:szCs w:val="24"/>
           <w:lang w:val="pt-BR"/>
         </w:rPr>
-        <w:t>um</w:t>
-      </w:r>
-      <w:r>
-        <w:rPr>
-          <w:rFonts w:ascii="Arial" w:eastAsia="Arial" w:hAnsi="Arial" w:cs="Arial"/>
-          <w:color w:val="000000" w:themeColor="text1"/>
-          <w:sz w:val="24"/>
-          <w:szCs w:val="24"/>
-          <w:lang w:val="pt-BR"/>
-        </w:rPr>
-        <w:t>a</w:t>
-      </w:r>
-      <w:r>
-        <w:rPr>
-          <w:rFonts w:ascii="Arial" w:eastAsia="Arial" w:hAnsi="Arial" w:cs="Arial"/>
-          <w:color w:val="000000" w:themeColor="text1"/>
-          <w:sz w:val="24"/>
-          <w:szCs w:val="24"/>
-          <w:lang w:val="pt-BR"/>
-        </w:rPr>
-        <w:t xml:space="preserve"> importante</w:t>
+        <w:t>uma importante</w:t>
       </w:r>
       <w:proofErr w:type="gramEnd"/>
       <w:r>
@@ -1801,6 +1997,16 @@
         </w:rPr>
         <w:t xml:space="preserve"> porta de entrada para o mercado de trabalho.</w:t>
       </w:r>
+      <w:r>
+        <w:rPr>
+          <w:rFonts w:ascii="Arial" w:eastAsia="Arial" w:hAnsi="Arial" w:cs="Arial"/>
+          <w:color w:val="000000" w:themeColor="text1"/>
+          <w:sz w:val="24"/>
+          <w:szCs w:val="24"/>
+          <w:lang w:val="pt-BR"/>
+        </w:rPr>
+        <w:t xml:space="preserve"> </w:t>
+      </w:r>
     </w:p>
     <w:p>
       <w:pPr>
@@ -1963,6 +2169,26 @@
         </w:rPr>
         <w:t>.</w:t>
       </w:r>
+      <w:r>
+        <w:rPr>
+          <w:rFonts w:ascii="Arial" w:eastAsia="Arial" w:hAnsi="Arial" w:cs="Arial"/>
+          <w:color w:val="000000" w:themeColor="text1"/>
+          <w:sz w:val="24"/>
+          <w:szCs w:val="24"/>
+          <w:lang w:val="pt-BR"/>
+        </w:rPr>
+        <w:t xml:space="preserve"> O setor observou uma adaptação rápida à</w:t>
+      </w:r>
+      <w:r>
+        <w:rPr>
+          <w:rFonts w:ascii="Arial" w:eastAsia="Arial" w:hAnsi="Arial" w:cs="Arial"/>
+          <w:color w:val="000000" w:themeColor="text1"/>
+          <w:sz w:val="24"/>
+          <w:szCs w:val="24"/>
+          <w:lang w:val="pt-BR"/>
+        </w:rPr>
+        <w:t xml:space="preserve"> COVID-19, sendo capaz de colocar de 60 a 90% de sua força de trabalho em modelo remoto em poucas semanas, ou até dias no caso de algumas empresas.</w:t>
+      </w:r>
     </w:p>
     <w:p>
       <w:pPr>
@@ -2063,12 +2289,14 @@
       <w:pPr>
         <w:pStyle w:val="Heading1"/>
         <w:rPr>
+          <w:rFonts w:ascii="Arial" w:hAnsi="Arial" w:cs="Arial"/>
           <w:lang w:val="pt-BR"/>
         </w:rPr>
       </w:pPr>
       <w:bookmarkStart w:id="2" w:name="_Toc849778272"/>
       <w:r>
         <w:rPr>
+          <w:rFonts w:ascii="Arial" w:hAnsi="Arial" w:cs="Arial"/>
           <w:lang w:val="pt-BR"/>
         </w:rPr>
         <w:t>Objetivo</w:t>
@@ -2197,6 +2425,7 @@
         <w:spacing w:after="0"/>
         <w:ind w:left="360"/>
         <w:rPr>
+          <w:rFonts w:ascii="Arial" w:hAnsi="Arial" w:cs="Arial"/>
           <w:lang w:val="pt-BR"/>
         </w:rPr>
       </w:pPr>
@@ -2273,12 +2502,14 @@
       <w:pPr>
         <w:pStyle w:val="Heading1"/>
         <w:rPr>
+          <w:rFonts w:ascii="Arial" w:hAnsi="Arial" w:cs="Arial"/>
           <w:lang w:val="pt-BR"/>
         </w:rPr>
       </w:pPr>
       <w:bookmarkStart w:id="3" w:name="_Toc1635808447"/>
       <w:r>
         <w:rPr>
+          <w:rFonts w:ascii="Arial" w:hAnsi="Arial" w:cs="Arial"/>
           <w:lang w:val="pt-BR"/>
         </w:rPr>
         <w:t>Justificativa</w:t>
@@ -2307,275 +2538,21 @@
     <w:p>
       <w:pPr>
         <w:rPr>
-          <w:rFonts w:ascii="Arial" w:eastAsia="Arial" w:hAnsi="Arial" w:cs="Arial"/>
-          <w:b/>
-          <w:bCs/>
-          <w:color w:val="000000" w:themeColor="text1"/>
-          <w:sz w:val="24"/>
-          <w:szCs w:val="24"/>
-          <w:lang w:val="pt-BR"/>
-        </w:rPr>
-      </w:pPr>
-    </w:p>
-    <w:p>
-      <w:pPr>
-        <w:rPr>
-          <w:rFonts w:ascii="Arial" w:eastAsia="Arial" w:hAnsi="Arial" w:cs="Arial"/>
-          <w:b/>
-          <w:bCs/>
-          <w:color w:val="000000" w:themeColor="text1"/>
-          <w:sz w:val="24"/>
-          <w:szCs w:val="24"/>
-          <w:lang w:val="pt-BR"/>
-        </w:rPr>
-      </w:pPr>
-    </w:p>
-    <w:p>
-      <w:pPr>
-        <w:rPr>
-          <w:rFonts w:ascii="Arial" w:eastAsia="Arial" w:hAnsi="Arial" w:cs="Arial"/>
-          <w:b/>
-          <w:bCs/>
-          <w:color w:val="000000" w:themeColor="text1"/>
-          <w:sz w:val="24"/>
-          <w:szCs w:val="24"/>
-          <w:lang w:val="pt-BR"/>
-        </w:rPr>
-      </w:pPr>
-    </w:p>
-    <w:p>
-      <w:pPr>
-        <w:rPr>
-          <w:rFonts w:ascii="Arial" w:eastAsia="Arial" w:hAnsi="Arial" w:cs="Arial"/>
-          <w:b/>
-          <w:bCs/>
-          <w:color w:val="000000" w:themeColor="text1"/>
-          <w:sz w:val="24"/>
-          <w:szCs w:val="24"/>
-          <w:lang w:val="pt-BR"/>
-        </w:rPr>
-      </w:pPr>
-    </w:p>
-    <w:p>
-      <w:pPr>
-        <w:rPr>
-          <w:rFonts w:ascii="Arial" w:eastAsia="Arial" w:hAnsi="Arial" w:cs="Arial"/>
-          <w:b/>
-          <w:bCs/>
-          <w:color w:val="000000" w:themeColor="text1"/>
-          <w:sz w:val="24"/>
-          <w:szCs w:val="24"/>
-          <w:lang w:val="pt-BR"/>
-        </w:rPr>
-      </w:pPr>
-    </w:p>
-    <w:p>
-      <w:pPr>
-        <w:rPr>
-          <w:rFonts w:ascii="Arial" w:eastAsia="Arial" w:hAnsi="Arial" w:cs="Arial"/>
-          <w:b/>
-          <w:bCs/>
-          <w:color w:val="000000" w:themeColor="text1"/>
-          <w:sz w:val="24"/>
-          <w:szCs w:val="24"/>
-          <w:lang w:val="pt-BR"/>
-        </w:rPr>
-      </w:pPr>
-    </w:p>
-    <w:p>
-      <w:pPr>
-        <w:rPr>
-          <w:rFonts w:ascii="Arial" w:eastAsia="Arial" w:hAnsi="Arial" w:cs="Arial"/>
-          <w:b/>
-          <w:bCs/>
-          <w:color w:val="000000" w:themeColor="text1"/>
-          <w:sz w:val="24"/>
-          <w:szCs w:val="24"/>
-          <w:lang w:val="pt-BR"/>
-        </w:rPr>
-      </w:pPr>
-    </w:p>
-    <w:p>
-      <w:pPr>
-        <w:rPr>
-          <w:rFonts w:ascii="Arial" w:eastAsia="Arial" w:hAnsi="Arial" w:cs="Arial"/>
-          <w:b/>
-          <w:bCs/>
-          <w:color w:val="000000" w:themeColor="text1"/>
-          <w:sz w:val="24"/>
-          <w:szCs w:val="24"/>
-          <w:lang w:val="pt-BR"/>
-        </w:rPr>
-      </w:pPr>
-    </w:p>
-    <w:p>
-      <w:pPr>
-        <w:rPr>
-          <w:rFonts w:ascii="Arial" w:eastAsia="Arial" w:hAnsi="Arial" w:cs="Arial"/>
-          <w:b/>
-          <w:bCs/>
-          <w:color w:val="000000" w:themeColor="text1"/>
-          <w:sz w:val="24"/>
-          <w:szCs w:val="24"/>
-          <w:lang w:val="pt-BR"/>
-        </w:rPr>
-      </w:pPr>
-    </w:p>
-    <w:p>
-      <w:pPr>
-        <w:rPr>
-          <w:rFonts w:ascii="Arial" w:eastAsia="Arial" w:hAnsi="Arial" w:cs="Arial"/>
-          <w:b/>
-          <w:bCs/>
-          <w:color w:val="000000" w:themeColor="text1"/>
-          <w:sz w:val="24"/>
-          <w:szCs w:val="24"/>
-          <w:lang w:val="pt-BR"/>
-        </w:rPr>
-      </w:pPr>
-    </w:p>
-    <w:p>
-      <w:pPr>
-        <w:rPr>
-          <w:rFonts w:ascii="Arial" w:eastAsia="Arial" w:hAnsi="Arial" w:cs="Arial"/>
-          <w:b/>
-          <w:bCs/>
-          <w:color w:val="000000" w:themeColor="text1"/>
-          <w:sz w:val="24"/>
-          <w:szCs w:val="24"/>
-          <w:lang w:val="pt-BR"/>
-        </w:rPr>
-      </w:pPr>
-    </w:p>
-    <w:p>
-      <w:pPr>
-        <w:rPr>
-          <w:rFonts w:ascii="Arial" w:eastAsia="Arial" w:hAnsi="Arial" w:cs="Arial"/>
-          <w:b/>
-          <w:bCs/>
-          <w:color w:val="000000" w:themeColor="text1"/>
-          <w:sz w:val="24"/>
-          <w:szCs w:val="24"/>
-          <w:lang w:val="pt-BR"/>
-        </w:rPr>
-      </w:pPr>
-    </w:p>
-    <w:p>
-      <w:pPr>
-        <w:rPr>
-          <w:rFonts w:ascii="Arial" w:eastAsia="Arial" w:hAnsi="Arial" w:cs="Arial"/>
-          <w:b/>
-          <w:bCs/>
-          <w:color w:val="000000" w:themeColor="text1"/>
-          <w:sz w:val="24"/>
-          <w:szCs w:val="24"/>
-          <w:lang w:val="pt-BR"/>
-        </w:rPr>
-      </w:pPr>
-    </w:p>
-    <w:p>
-      <w:pPr>
-        <w:rPr>
-          <w:rFonts w:ascii="Arial" w:eastAsia="Arial" w:hAnsi="Arial" w:cs="Arial"/>
-          <w:b/>
-          <w:bCs/>
-          <w:color w:val="000000" w:themeColor="text1"/>
-          <w:sz w:val="24"/>
-          <w:szCs w:val="24"/>
-          <w:lang w:val="pt-BR"/>
-        </w:rPr>
-      </w:pPr>
-    </w:p>
-    <w:p>
-      <w:pPr>
-        <w:rPr>
-          <w:rFonts w:ascii="Arial" w:eastAsia="Arial" w:hAnsi="Arial" w:cs="Arial"/>
-          <w:b/>
-          <w:bCs/>
-          <w:color w:val="000000" w:themeColor="text1"/>
-          <w:sz w:val="24"/>
-          <w:szCs w:val="24"/>
-          <w:lang w:val="pt-BR"/>
-        </w:rPr>
-      </w:pPr>
-    </w:p>
-    <w:p>
-      <w:pPr>
-        <w:rPr>
-          <w:rFonts w:ascii="Arial" w:eastAsia="Arial" w:hAnsi="Arial" w:cs="Arial"/>
-          <w:b/>
-          <w:bCs/>
-          <w:color w:val="000000" w:themeColor="text1"/>
-          <w:sz w:val="24"/>
-          <w:szCs w:val="24"/>
-          <w:lang w:val="pt-BR"/>
-        </w:rPr>
-      </w:pPr>
-    </w:p>
-    <w:p>
-      <w:pPr>
-        <w:rPr>
-          <w:rFonts w:ascii="Arial" w:eastAsia="Arial" w:hAnsi="Arial" w:cs="Arial"/>
-          <w:b/>
-          <w:bCs/>
-          <w:color w:val="000000" w:themeColor="text1"/>
-          <w:sz w:val="24"/>
-          <w:szCs w:val="24"/>
-          <w:lang w:val="pt-BR"/>
-        </w:rPr>
-      </w:pPr>
-    </w:p>
-    <w:p>
-      <w:pPr>
-        <w:rPr>
-          <w:rFonts w:ascii="Arial" w:eastAsia="Arial" w:hAnsi="Arial" w:cs="Arial"/>
-          <w:b/>
-          <w:bCs/>
-          <w:color w:val="000000" w:themeColor="text1"/>
-          <w:sz w:val="24"/>
-          <w:szCs w:val="24"/>
-          <w:lang w:val="pt-BR"/>
-        </w:rPr>
-      </w:pPr>
-    </w:p>
-    <w:p>
-      <w:pPr>
-        <w:rPr>
-          <w:rFonts w:ascii="Arial" w:eastAsia="Arial" w:hAnsi="Arial" w:cs="Arial"/>
-          <w:b/>
-          <w:bCs/>
-          <w:color w:val="000000" w:themeColor="text1"/>
-          <w:sz w:val="24"/>
-          <w:szCs w:val="24"/>
-          <w:lang w:val="pt-BR"/>
-        </w:rPr>
-      </w:pPr>
-    </w:p>
-    <w:p>
-      <w:pPr>
-        <w:rPr>
-          <w:rFonts w:ascii="Arial" w:eastAsia="Arial" w:hAnsi="Arial" w:cs="Arial"/>
-          <w:b/>
-          <w:bCs/>
-          <w:color w:val="000000" w:themeColor="text1"/>
-          <w:sz w:val="24"/>
-          <w:szCs w:val="24"/>
-          <w:lang w:val="pt-BR"/>
-        </w:rPr>
-      </w:pPr>
-    </w:p>
-    <w:p>
-      <w:pPr>
-        <w:rPr>
-          <w:rFonts w:ascii="Arial" w:eastAsia="Arial" w:hAnsi="Arial" w:cs="Arial"/>
-          <w:b/>
-          <w:bCs/>
-          <w:color w:val="000000" w:themeColor="text1"/>
-          <w:sz w:val="24"/>
-          <w:szCs w:val="24"/>
-          <w:lang w:val="pt-BR"/>
-        </w:rPr>
-      </w:pPr>
+          <w:rFonts w:ascii="Arial" w:eastAsiaTheme="majorEastAsia" w:hAnsi="Arial" w:cs="Arial"/>
+          <w:color w:val="2F5496" w:themeColor="accent1" w:themeShade="BF"/>
+          <w:sz w:val="32"/>
+          <w:szCs w:val="32"/>
+          <w:lang w:val="pt-BR"/>
+        </w:rPr>
+      </w:pPr>
+      <w:bookmarkStart w:id="4" w:name="_Toc1450501621"/>
+      <w:r>
+        <w:rPr>
+          <w:rFonts w:ascii="Arial" w:hAnsi="Arial" w:cs="Arial"/>
+          <w:lang w:val="pt-BR"/>
+        </w:rPr>
+        <w:br w:type="page"/>
+      </w:r>
     </w:p>
     <w:p>
       <w:pPr>
@@ -2590,39 +2567,12 @@
           <w:lang w:val="pt-BR"/>
         </w:rPr>
       </w:pPr>
-    </w:p>
-    <w:p>
-      <w:pPr>
-        <w:rPr>
-          <w:lang w:val="pt-BR"/>
-        </w:rPr>
-      </w:pPr>
-    </w:p>
-    <w:p>
-      <w:pPr>
-        <w:rPr>
-          <w:lang w:val="pt-BR"/>
-        </w:rPr>
-      </w:pPr>
-    </w:p>
-    <w:p>
-      <w:pPr>
-        <w:pStyle w:val="Heading1"/>
-        <w:rPr>
-          <w:rFonts w:ascii="Arial" w:eastAsia="Arial" w:hAnsi="Arial" w:cs="Arial"/>
-          <w:b/>
-          <w:bCs/>
-          <w:color w:val="000000" w:themeColor="text1"/>
-          <w:sz w:val="24"/>
-          <w:szCs w:val="24"/>
-          <w:lang w:val="pt-BR"/>
-        </w:rPr>
-      </w:pPr>
-      <w:bookmarkStart w:id="4" w:name="_Toc1450501621"/>
-      <w:r>
-        <w:rPr>
-          <w:lang w:val="pt-BR"/>
-        </w:rPr>
+      <w:r>
+        <w:rPr>
+          <w:rFonts w:ascii="Arial" w:hAnsi="Arial" w:cs="Arial"/>
+          <w:lang w:val="pt-BR"/>
+        </w:rPr>
+        <w:lastRenderedPageBreak/>
         <w:t>Escopo</w:t>
       </w:r>
       <w:bookmarkEnd w:id="4"/>
@@ -2632,6 +2582,7 @@
         <w:keepNext/>
         <w:widowControl w:val="0"/>
         <w:rPr>
+          <w:rFonts w:ascii="Arial" w:hAnsi="Arial" w:cs="Arial"/>
           <w:lang w:val="pt-BR"/>
         </w:rPr>
       </w:pPr>
@@ -2640,16 +2591,16 @@
       <w:pPr>
         <w:jc w:val="both"/>
         <w:rPr>
-          <w:rFonts w:ascii="Times New Roman" w:eastAsia="Times New Roman" w:hAnsi="Times New Roman" w:cs="Times New Roman"/>
-          <w:color w:val="000000" w:themeColor="text1"/>
-          <w:sz w:val="24"/>
-          <w:szCs w:val="24"/>
-          <w:lang w:val="pt-BR"/>
-        </w:rPr>
-      </w:pPr>
-      <w:r>
-        <w:rPr>
-          <w:rFonts w:ascii="Times New Roman" w:eastAsia="Times New Roman" w:hAnsi="Times New Roman" w:cs="Times New Roman"/>
+          <w:rFonts w:ascii="Arial" w:eastAsia="Times New Roman" w:hAnsi="Arial" w:cs="Arial"/>
+          <w:color w:val="000000" w:themeColor="text1"/>
+          <w:sz w:val="24"/>
+          <w:szCs w:val="24"/>
+          <w:lang w:val="pt-BR"/>
+        </w:rPr>
+      </w:pPr>
+      <w:r>
+        <w:rPr>
+          <w:rFonts w:ascii="Arial" w:eastAsia="Times New Roman" w:hAnsi="Arial" w:cs="Arial"/>
           <w:b/>
           <w:bCs/>
           <w:color w:val="000000" w:themeColor="text1"/>
@@ -2663,35 +2614,36 @@
     <w:p>
       <w:pPr>
         <w:rPr>
-          <w:rFonts w:ascii="Times New Roman" w:eastAsia="Times New Roman" w:hAnsi="Times New Roman" w:cs="Times New Roman"/>
-          <w:sz w:val="24"/>
-          <w:szCs w:val="24"/>
-          <w:lang w:val="pt-BR"/>
-        </w:rPr>
-      </w:pPr>
-      <w:r>
-        <w:rPr>
+          <w:rFonts w:ascii="Arial" w:eastAsia="Times New Roman" w:hAnsi="Arial" w:cs="Arial"/>
+          <w:sz w:val="24"/>
+          <w:szCs w:val="24"/>
+          <w:lang w:val="pt-BR"/>
+        </w:rPr>
+      </w:pPr>
+      <w:r>
+        <w:rPr>
+          <w:rFonts w:ascii="Arial" w:hAnsi="Arial" w:cs="Arial"/>
           <w:lang w:val="pt-BR"/>
         </w:rPr>
         <w:t xml:space="preserve">Monitorar o uso dos computadores coorporativos, para que possa ser controlado o seu uso indevido para interesses pessoais em sites e programas, que podem causar riscos a proteção de dados da empresa, a vida </w:t>
       </w:r>
-      <w:proofErr w:type="spellStart"/>
-      <w:r>
-        <w:rPr>
-          <w:lang w:val="pt-BR"/>
-        </w:rPr>
-        <w:t>ultil</w:t>
-      </w:r>
-      <w:proofErr w:type="spellEnd"/>
-      <w:r>
-        <w:rPr>
-          <w:lang w:val="pt-BR"/>
-        </w:rPr>
-        <w:t xml:space="preserve"> dos aparelhos e na produtividade da equipe. </w:t>
-      </w:r>
-      <w:r>
-        <w:rPr>
-          <w:rFonts w:ascii="Times New Roman" w:eastAsia="Times New Roman" w:hAnsi="Times New Roman" w:cs="Times New Roman"/>
+      <w:r>
+        <w:rPr>
+          <w:rFonts w:ascii="Arial" w:hAnsi="Arial" w:cs="Arial"/>
+          <w:lang w:val="pt-BR"/>
+        </w:rPr>
+        <w:t>ú</w:t>
+      </w:r>
+      <w:r>
+        <w:rPr>
+          <w:rFonts w:ascii="Arial" w:hAnsi="Arial" w:cs="Arial"/>
+          <w:lang w:val="pt-BR"/>
+        </w:rPr>
+        <w:t xml:space="preserve">til dos aparelhos e na produtividade da equipe. </w:t>
+      </w:r>
+      <w:r>
+        <w:rPr>
+          <w:rFonts w:ascii="Arial" w:eastAsia="Times New Roman" w:hAnsi="Arial" w:cs="Arial"/>
           <w:sz w:val="24"/>
           <w:szCs w:val="24"/>
           <w:lang w:val="pt-BR"/>
@@ -2703,7 +2655,7 @@
       <w:pPr>
         <w:jc w:val="both"/>
         <w:rPr>
-          <w:rFonts w:ascii="Times New Roman" w:eastAsia="Times New Roman" w:hAnsi="Times New Roman" w:cs="Times New Roman"/>
+          <w:rFonts w:ascii="Arial" w:eastAsia="Times New Roman" w:hAnsi="Arial" w:cs="Arial"/>
           <w:b/>
           <w:bCs/>
           <w:color w:val="000000" w:themeColor="text1"/>
@@ -2717,16 +2669,16 @@
       <w:pPr>
         <w:jc w:val="both"/>
         <w:rPr>
-          <w:rFonts w:ascii="Times New Roman" w:eastAsia="Times New Roman" w:hAnsi="Times New Roman" w:cs="Times New Roman"/>
-          <w:color w:val="000000" w:themeColor="text1"/>
-          <w:sz w:val="24"/>
-          <w:szCs w:val="24"/>
-          <w:lang w:val="pt-BR"/>
-        </w:rPr>
-      </w:pPr>
-      <w:r>
-        <w:rPr>
-          <w:rFonts w:ascii="Times New Roman" w:eastAsia="Times New Roman" w:hAnsi="Times New Roman" w:cs="Times New Roman"/>
+          <w:rFonts w:ascii="Arial" w:eastAsia="Times New Roman" w:hAnsi="Arial" w:cs="Arial"/>
+          <w:color w:val="000000" w:themeColor="text1"/>
+          <w:sz w:val="24"/>
+          <w:szCs w:val="24"/>
+          <w:lang w:val="pt-BR"/>
+        </w:rPr>
+      </w:pPr>
+      <w:r>
+        <w:rPr>
+          <w:rFonts w:ascii="Arial" w:eastAsia="Times New Roman" w:hAnsi="Arial" w:cs="Arial"/>
           <w:b/>
           <w:bCs/>
           <w:color w:val="000000" w:themeColor="text1"/>
@@ -2747,17 +2699,20 @@
           <w:numId w:val="6"/>
         </w:numPr>
         <w:rPr>
-          <w:lang w:val="pt-BR"/>
-        </w:rPr>
-      </w:pPr>
-      <w:r>
-        <w:rPr>
+          <w:rFonts w:ascii="Arial" w:hAnsi="Arial" w:cs="Arial"/>
+          <w:lang w:val="pt-BR"/>
+        </w:rPr>
+      </w:pPr>
+      <w:r>
+        <w:rPr>
+          <w:rFonts w:ascii="Arial" w:hAnsi="Arial" w:cs="Arial"/>
           <w:lang w:val="pt-BR"/>
         </w:rPr>
         <w:t>Equipe do projeto (5 integrantes) para a realização do projeto</w:t>
       </w:r>
       <w:r>
         <w:rPr>
+          <w:rFonts w:ascii="Arial" w:hAnsi="Arial" w:cs="Arial"/>
           <w:lang w:val="pt-BR"/>
         </w:rPr>
         <w:t>.</w:t>
@@ -2773,11 +2728,13 @@
           <w:numId w:val="6"/>
         </w:numPr>
         <w:rPr>
-          <w:lang w:val="pt-BR"/>
-        </w:rPr>
-      </w:pPr>
-      <w:r>
-        <w:rPr>
+          <w:rFonts w:ascii="Arial" w:hAnsi="Arial" w:cs="Arial"/>
+          <w:lang w:val="pt-BR"/>
+        </w:rPr>
+      </w:pPr>
+      <w:r>
+        <w:rPr>
+          <w:rFonts w:ascii="Arial" w:hAnsi="Arial" w:cs="Arial"/>
           <w:lang w:val="pt-BR"/>
         </w:rPr>
         <w:t>Equipe de criação técnica (4 integrantes), com 25 horas semanais durante 4 semanas.</w:t>
@@ -2793,11 +2750,13 @@
           <w:numId w:val="6"/>
         </w:numPr>
         <w:rPr>
-          <w:lang w:val="pt-BR"/>
-        </w:rPr>
-      </w:pPr>
-      <w:r>
-        <w:rPr>
+          <w:rFonts w:ascii="Arial" w:hAnsi="Arial" w:cs="Arial"/>
+          <w:lang w:val="pt-BR"/>
+        </w:rPr>
+      </w:pPr>
+      <w:r>
+        <w:rPr>
+          <w:rFonts w:ascii="Arial" w:hAnsi="Arial" w:cs="Arial"/>
           <w:lang w:val="pt-BR"/>
         </w:rPr>
         <w:t>Cinco computadores.</w:t>
@@ -2813,11 +2772,13 @@
           <w:numId w:val="6"/>
         </w:numPr>
         <w:rPr>
-          <w:lang w:val="pt-BR"/>
-        </w:rPr>
-      </w:pPr>
-      <w:r>
-        <w:rPr>
+          <w:rFonts w:ascii="Arial" w:hAnsi="Arial" w:cs="Arial"/>
+          <w:lang w:val="pt-BR"/>
+        </w:rPr>
+      </w:pPr>
+      <w:r>
+        <w:rPr>
+          <w:rFonts w:ascii="Arial" w:hAnsi="Arial" w:cs="Arial"/>
           <w:lang w:val="pt-BR"/>
         </w:rPr>
         <w:t xml:space="preserve">Equipe web (3 integrantes), com 25 horas semanais durante 4 semanas. </w:t>
@@ -2827,7 +2788,7 @@
       <w:pPr>
         <w:jc w:val="both"/>
         <w:rPr>
-          <w:rFonts w:ascii="Times New Roman" w:eastAsia="Times New Roman" w:hAnsi="Times New Roman" w:cs="Times New Roman"/>
+          <w:rFonts w:ascii="Arial" w:eastAsia="Times New Roman" w:hAnsi="Arial" w:cs="Arial"/>
           <w:b/>
           <w:bCs/>
           <w:color w:val="000000" w:themeColor="text1"/>
@@ -2841,21 +2802,20 @@
       <w:pPr>
         <w:jc w:val="both"/>
         <w:rPr>
-          <w:rFonts w:ascii="Calibri" w:eastAsia="Calibri" w:hAnsi="Calibri" w:cs="Calibri"/>
-          <w:lang w:val="pt-BR"/>
-        </w:rPr>
-      </w:pPr>
-      <w:r>
-        <w:rPr>
-          <w:rFonts w:ascii="Times New Roman" w:eastAsia="Times New Roman" w:hAnsi="Times New Roman" w:cs="Times New Roman"/>
-          <w:b/>
-          <w:bCs/>
-          <w:color w:val="000000" w:themeColor="text1"/>
-          <w:sz w:val="24"/>
-          <w:szCs w:val="24"/>
-          <w:lang w:val="pt-BR"/>
-        </w:rPr>
-        <w:lastRenderedPageBreak/>
+          <w:rFonts w:ascii="Arial" w:eastAsia="Calibri" w:hAnsi="Arial" w:cs="Arial"/>
+          <w:lang w:val="pt-BR"/>
+        </w:rPr>
+      </w:pPr>
+      <w:r>
+        <w:rPr>
+          <w:rFonts w:ascii="Arial" w:eastAsia="Times New Roman" w:hAnsi="Arial" w:cs="Arial"/>
+          <w:b/>
+          <w:bCs/>
+          <w:color w:val="000000" w:themeColor="text1"/>
+          <w:sz w:val="24"/>
+          <w:szCs w:val="24"/>
+          <w:lang w:val="pt-BR"/>
+        </w:rPr>
         <w:t>Entregáveis:</w:t>
       </w:r>
     </w:p>
@@ -2864,11 +2824,13 @@
         <w:keepNext/>
         <w:widowControl w:val="0"/>
         <w:rPr>
-          <w:lang w:val="pt-BR"/>
-        </w:rPr>
-      </w:pPr>
-      <w:r>
-        <w:rPr>
+          <w:rFonts w:ascii="Arial" w:hAnsi="Arial" w:cs="Arial"/>
+          <w:lang w:val="pt-BR"/>
+        </w:rPr>
+      </w:pPr>
+      <w:r>
+        <w:rPr>
+          <w:rFonts w:ascii="Arial" w:hAnsi="Arial" w:cs="Arial"/>
           <w:lang w:val="pt-BR"/>
         </w:rPr>
         <w:t>Site funcional até setembro de 2023</w:t>
@@ -2879,11 +2841,13 @@
         <w:keepNext/>
         <w:widowControl w:val="0"/>
         <w:rPr>
-          <w:lang w:val="pt-BR"/>
-        </w:rPr>
-      </w:pPr>
-      <w:r>
-        <w:rPr>
+          <w:rFonts w:ascii="Arial" w:hAnsi="Arial" w:cs="Arial"/>
+          <w:lang w:val="pt-BR"/>
+        </w:rPr>
+      </w:pPr>
+      <w:r>
+        <w:rPr>
+          <w:rFonts w:ascii="Arial" w:hAnsi="Arial" w:cs="Arial"/>
           <w:lang w:val="pt-BR"/>
         </w:rPr>
         <w:t>Sistema de monitoramento até novembro de 2023</w:t>
@@ -2892,31 +2856,31 @@
     <w:p>
       <w:pPr>
         <w:rPr>
-          <w:rFonts w:ascii="Times New Roman" w:eastAsia="Times New Roman" w:hAnsi="Times New Roman" w:cs="Times New Roman"/>
-          <w:b/>
-          <w:bCs/>
-          <w:color w:val="000000" w:themeColor="text1"/>
-          <w:sz w:val="24"/>
-          <w:szCs w:val="24"/>
-          <w:lang w:val="pt-BR"/>
-        </w:rPr>
-      </w:pPr>
-    </w:p>
-    <w:p>
-      <w:pPr>
-        <w:rPr>
-          <w:rFonts w:ascii="Times New Roman" w:eastAsia="Times New Roman" w:hAnsi="Times New Roman" w:cs="Times New Roman"/>
-          <w:b/>
-          <w:bCs/>
-          <w:color w:val="000000" w:themeColor="text1"/>
-          <w:sz w:val="24"/>
-          <w:szCs w:val="24"/>
-          <w:lang w:val="pt-BR"/>
-        </w:rPr>
-      </w:pPr>
-      <w:r>
-        <w:rPr>
-          <w:rFonts w:ascii="Times New Roman" w:eastAsia="Times New Roman" w:hAnsi="Times New Roman" w:cs="Times New Roman"/>
+          <w:rFonts w:ascii="Arial" w:eastAsia="Times New Roman" w:hAnsi="Arial" w:cs="Arial"/>
+          <w:b/>
+          <w:bCs/>
+          <w:color w:val="000000" w:themeColor="text1"/>
+          <w:sz w:val="24"/>
+          <w:szCs w:val="24"/>
+          <w:lang w:val="pt-BR"/>
+        </w:rPr>
+      </w:pPr>
+    </w:p>
+    <w:p>
+      <w:pPr>
+        <w:rPr>
+          <w:rFonts w:ascii="Arial" w:eastAsia="Times New Roman" w:hAnsi="Arial" w:cs="Arial"/>
+          <w:b/>
+          <w:bCs/>
+          <w:color w:val="000000" w:themeColor="text1"/>
+          <w:sz w:val="24"/>
+          <w:szCs w:val="24"/>
+          <w:lang w:val="pt-BR"/>
+        </w:rPr>
+      </w:pPr>
+      <w:r>
+        <w:rPr>
+          <w:rFonts w:ascii="Arial" w:eastAsia="Times New Roman" w:hAnsi="Arial" w:cs="Arial"/>
           <w:b/>
           <w:bCs/>
           <w:color w:val="000000" w:themeColor="text1"/>
@@ -2937,23 +2901,27 @@
           <w:numId w:val="5"/>
         </w:numPr>
         <w:rPr>
-          <w:lang w:val="pt-BR"/>
-        </w:rPr>
-      </w:pPr>
-      <w:r>
-        <w:rPr>
+          <w:rFonts w:ascii="Arial" w:hAnsi="Arial" w:cs="Arial"/>
+          <w:lang w:val="pt-BR"/>
+        </w:rPr>
+      </w:pPr>
+      <w:r>
+        <w:rPr>
+          <w:rFonts w:ascii="Arial" w:hAnsi="Arial" w:cs="Arial"/>
           <w:lang w:val="pt-BR"/>
         </w:rPr>
         <w:t>01/08/2023 - D</w:t>
       </w:r>
       <w:r>
         <w:rPr>
+          <w:rFonts w:ascii="Arial" w:hAnsi="Arial" w:cs="Arial"/>
           <w:lang w:val="pt-BR"/>
         </w:rPr>
         <w:t>e</w:t>
       </w:r>
       <w:r>
         <w:rPr>
+          <w:rFonts w:ascii="Arial" w:hAnsi="Arial" w:cs="Arial"/>
           <w:lang w:val="pt-BR"/>
         </w:rPr>
         <w:t>finição do objetivo do projeto</w:t>
@@ -2969,11 +2937,13 @@
           <w:numId w:val="5"/>
         </w:numPr>
         <w:rPr>
-          <w:lang w:val="pt-BR"/>
-        </w:rPr>
-      </w:pPr>
-      <w:r>
-        <w:rPr>
+          <w:rFonts w:ascii="Arial" w:hAnsi="Arial" w:cs="Arial"/>
+          <w:lang w:val="pt-BR"/>
+        </w:rPr>
+      </w:pPr>
+      <w:r>
+        <w:rPr>
+          <w:rFonts w:ascii="Arial" w:hAnsi="Arial" w:cs="Arial"/>
           <w:lang w:val="pt-BR"/>
         </w:rPr>
         <w:t>01/08/2023 - Escolha do nome do projeto</w:t>
@@ -2989,11 +2959,13 @@
           <w:numId w:val="5"/>
         </w:numPr>
         <w:rPr>
-          <w:lang w:val="pt-BR"/>
-        </w:rPr>
-      </w:pPr>
-      <w:r>
-        <w:rPr>
+          <w:rFonts w:ascii="Arial" w:hAnsi="Arial" w:cs="Arial"/>
+          <w:lang w:val="pt-BR"/>
+        </w:rPr>
+      </w:pPr>
+      <w:r>
+        <w:rPr>
+          <w:rFonts w:ascii="Arial" w:hAnsi="Arial" w:cs="Arial"/>
           <w:lang w:val="pt-BR"/>
         </w:rPr>
         <w:t>01/08/2023 - Definição da logo</w:t>
@@ -3009,23 +2981,27 @@
           <w:numId w:val="5"/>
         </w:numPr>
         <w:rPr>
-          <w:lang w:val="pt-BR"/>
-        </w:rPr>
-      </w:pPr>
-      <w:r>
-        <w:rPr>
+          <w:rFonts w:ascii="Arial" w:hAnsi="Arial" w:cs="Arial"/>
+          <w:lang w:val="pt-BR"/>
+        </w:rPr>
+      </w:pPr>
+      <w:r>
+        <w:rPr>
+          <w:rFonts w:ascii="Arial" w:hAnsi="Arial" w:cs="Arial"/>
           <w:lang w:val="pt-BR"/>
         </w:rPr>
         <w:t>02/08/2023 - Início da documentação do projeto (Contexto, objetivo, justificativa, premissas, restriçõe</w:t>
       </w:r>
       <w:r>
         <w:rPr>
+          <w:rFonts w:ascii="Arial" w:hAnsi="Arial" w:cs="Arial"/>
           <w:lang w:val="pt-BR"/>
         </w:rPr>
         <w:t>s e escopo</w:t>
       </w:r>
       <w:r>
         <w:rPr>
+          <w:rFonts w:ascii="Arial" w:hAnsi="Arial" w:cs="Arial"/>
           <w:lang w:val="pt-BR"/>
         </w:rPr>
         <w:t>)</w:t>
@@ -3041,11 +3017,13 @@
           <w:numId w:val="5"/>
         </w:numPr>
         <w:rPr>
-          <w:lang w:val="pt-BR"/>
-        </w:rPr>
-      </w:pPr>
-      <w:r>
-        <w:rPr>
+          <w:rFonts w:ascii="Arial" w:hAnsi="Arial" w:cs="Arial"/>
+          <w:lang w:val="pt-BR"/>
+        </w:rPr>
+      </w:pPr>
+      <w:r>
+        <w:rPr>
+          <w:rFonts w:ascii="Arial" w:hAnsi="Arial" w:cs="Arial"/>
           <w:lang w:val="pt-BR"/>
         </w:rPr>
         <w:t>02/08/2023 - Criação do GitHub da empresa</w:t>
@@ -3061,11 +3039,13 @@
           <w:numId w:val="5"/>
         </w:numPr>
         <w:rPr>
-          <w:lang w:val="pt-BR"/>
-        </w:rPr>
-      </w:pPr>
-      <w:r>
-        <w:rPr>
+          <w:rFonts w:ascii="Arial" w:hAnsi="Arial" w:cs="Arial"/>
+          <w:lang w:val="pt-BR"/>
+        </w:rPr>
+      </w:pPr>
+      <w:r>
+        <w:rPr>
+          <w:rFonts w:ascii="Arial" w:hAnsi="Arial" w:cs="Arial"/>
           <w:lang w:val="pt-BR"/>
         </w:rPr>
         <w:t>03/08/2023 - Criação da ferramenta de gestão (</w:t>
@@ -3073,6 +3053,7 @@
       <w:proofErr w:type="spellStart"/>
       <w:r>
         <w:rPr>
+          <w:rFonts w:ascii="Arial" w:hAnsi="Arial" w:cs="Arial"/>
           <w:lang w:val="pt-BR"/>
         </w:rPr>
         <w:t>Planner</w:t>
@@ -3080,6 +3061,7 @@
       <w:proofErr w:type="spellEnd"/>
       <w:r>
         <w:rPr>
+          <w:rFonts w:ascii="Arial" w:hAnsi="Arial" w:cs="Arial"/>
           <w:lang w:val="pt-BR"/>
         </w:rPr>
         <w:t>)</w:t>
@@ -3095,11 +3077,13 @@
           <w:numId w:val="5"/>
         </w:numPr>
         <w:rPr>
-          <w:lang w:val="pt-BR"/>
-        </w:rPr>
-      </w:pPr>
-      <w:r>
-        <w:rPr>
+          <w:rFonts w:ascii="Arial" w:hAnsi="Arial" w:cs="Arial"/>
+          <w:lang w:val="pt-BR"/>
+        </w:rPr>
+      </w:pPr>
+      <w:r>
+        <w:rPr>
+          <w:rFonts w:ascii="Arial" w:hAnsi="Arial" w:cs="Arial"/>
           <w:lang w:val="pt-BR"/>
         </w:rPr>
         <w:t xml:space="preserve">07/08/2023 - Criação do protótipo do site </w:t>
@@ -3115,11 +3099,13 @@
           <w:numId w:val="5"/>
         </w:numPr>
         <w:rPr>
-          <w:lang w:val="pt-BR"/>
-        </w:rPr>
-      </w:pPr>
-      <w:r>
-        <w:rPr>
+          <w:rFonts w:ascii="Arial" w:hAnsi="Arial" w:cs="Arial"/>
+          <w:lang w:val="pt-BR"/>
+        </w:rPr>
+      </w:pPr>
+      <w:r>
+        <w:rPr>
+          <w:rFonts w:ascii="Arial" w:hAnsi="Arial" w:cs="Arial"/>
           <w:lang w:val="pt-BR"/>
         </w:rPr>
         <w:t>09/08/2023 - Primeira modelagem do banco de dados</w:t>
@@ -3141,7 +3127,7 @@
     <w:p>
       <w:pPr>
         <w:rPr>
-          <w:rFonts w:ascii="Times New Roman" w:eastAsia="Times New Roman" w:hAnsi="Times New Roman" w:cs="Times New Roman"/>
+          <w:rFonts w:ascii="Arial" w:eastAsia="Times New Roman" w:hAnsi="Arial" w:cs="Arial"/>
           <w:b/>
           <w:bCs/>
           <w:color w:val="000000" w:themeColor="text1"/>
@@ -3152,7 +3138,7 @@
       <w:proofErr w:type="spellStart"/>
       <w:r>
         <w:rPr>
-          <w:rFonts w:ascii="Times New Roman" w:eastAsia="Times New Roman" w:hAnsi="Times New Roman" w:cs="Times New Roman"/>
+          <w:rFonts w:ascii="Arial" w:eastAsia="Times New Roman" w:hAnsi="Arial" w:cs="Arial"/>
           <w:b/>
           <w:bCs/>
           <w:color w:val="000000" w:themeColor="text1"/>
@@ -3171,28 +3157,30 @@
           <w:numId w:val="2"/>
         </w:numPr>
         <w:rPr>
-          <w:lang w:val="pt-BR"/>
-        </w:rPr>
-      </w:pPr>
-      <w:r>
-        <w:rPr>
-          <w:lang w:val="pt-BR"/>
-        </w:rPr>
-        <w:t xml:space="preserve">Os aparelhos </w:t>
-      </w:r>
-      <w:proofErr w:type="spellStart"/>
-      <w:r>
-        <w:rPr>
-          <w:lang w:val="pt-BR"/>
-        </w:rPr>
-        <w:t>estaram</w:t>
-      </w:r>
-      <w:proofErr w:type="spellEnd"/>
-      <w:r>
-        <w:rPr>
-          <w:lang w:val="pt-BR"/>
-        </w:rPr>
-        <w:t xml:space="preserve"> em pleno funcionamento</w:t>
+          <w:rFonts w:ascii="Arial" w:hAnsi="Arial" w:cs="Arial"/>
+          <w:lang w:val="pt-BR"/>
+        </w:rPr>
+      </w:pPr>
+      <w:r>
+        <w:rPr>
+          <w:rFonts w:ascii="Arial" w:hAnsi="Arial" w:cs="Arial"/>
+          <w:lang w:val="pt-BR"/>
+        </w:rPr>
+        <w:t>Os aparelhos estar</w:t>
+      </w:r>
+      <w:r>
+        <w:rPr>
+          <w:rFonts w:ascii="Arial" w:hAnsi="Arial" w:cs="Arial"/>
+          <w:lang w:val="pt-BR"/>
+        </w:rPr>
+        <w:t>e</w:t>
+      </w:r>
+      <w:r>
+        <w:rPr>
+          <w:rFonts w:ascii="Arial" w:hAnsi="Arial" w:cs="Arial"/>
+          <w:lang w:val="pt-BR"/>
+        </w:rPr>
+        <w:t>m em pleno funcionamento</w:t>
       </w:r>
     </w:p>
     <w:p>
@@ -3203,13 +3191,13 @@
           <w:numId w:val="2"/>
         </w:numPr>
         <w:rPr>
-          <w:rFonts w:eastAsiaTheme="minorEastAsia"/>
-          <w:lang w:val="pt-BR"/>
-        </w:rPr>
-      </w:pPr>
-      <w:r>
-        <w:rPr>
-          <w:rFonts w:eastAsiaTheme="minorEastAsia"/>
+          <w:rFonts w:ascii="Arial" w:eastAsiaTheme="minorEastAsia" w:hAnsi="Arial" w:cs="Arial"/>
+          <w:lang w:val="pt-BR"/>
+        </w:rPr>
+      </w:pPr>
+      <w:r>
+        <w:rPr>
+          <w:rFonts w:ascii="Arial" w:eastAsiaTheme="minorEastAsia" w:hAnsi="Arial" w:cs="Arial"/>
           <w:color w:val="000000" w:themeColor="text1"/>
           <w:lang w:val="pt-BR"/>
         </w:rPr>
@@ -3224,13 +3212,13 @@
           <w:numId w:val="2"/>
         </w:numPr>
         <w:rPr>
-          <w:rFonts w:eastAsiaTheme="minorEastAsia"/>
-          <w:lang w:val="pt-BR"/>
-        </w:rPr>
-      </w:pPr>
-      <w:r>
-        <w:rPr>
-          <w:rFonts w:eastAsiaTheme="minorEastAsia"/>
+          <w:rFonts w:ascii="Arial" w:eastAsiaTheme="minorEastAsia" w:hAnsi="Arial" w:cs="Arial"/>
+          <w:lang w:val="pt-BR"/>
+        </w:rPr>
+      </w:pPr>
+      <w:r>
+        <w:rPr>
+          <w:rFonts w:ascii="Arial" w:eastAsiaTheme="minorEastAsia" w:hAnsi="Arial" w:cs="Arial"/>
           <w:color w:val="000000" w:themeColor="text1"/>
           <w:lang w:val="pt-BR"/>
         </w:rPr>
@@ -3245,14 +3233,14 @@
           <w:numId w:val="2"/>
         </w:numPr>
         <w:rPr>
-          <w:rFonts w:eastAsiaTheme="minorEastAsia"/>
-          <w:color w:val="000000" w:themeColor="text1"/>
-          <w:lang w:val="pt-BR"/>
-        </w:rPr>
-      </w:pPr>
-      <w:r>
-        <w:rPr>
-          <w:rFonts w:eastAsiaTheme="minorEastAsia"/>
+          <w:rFonts w:ascii="Arial" w:eastAsiaTheme="minorEastAsia" w:hAnsi="Arial" w:cs="Arial"/>
+          <w:color w:val="000000" w:themeColor="text1"/>
+          <w:lang w:val="pt-BR"/>
+        </w:rPr>
+      </w:pPr>
+      <w:r>
+        <w:rPr>
+          <w:rFonts w:ascii="Arial" w:eastAsiaTheme="minorEastAsia" w:hAnsi="Arial" w:cs="Arial"/>
           <w:color w:val="000000" w:themeColor="text1"/>
           <w:lang w:val="pt-BR"/>
         </w:rPr>
@@ -3260,7 +3248,7 @@
       </w:r>
       <w:r>
         <w:rPr>
-          <w:rFonts w:eastAsiaTheme="minorEastAsia"/>
+          <w:rFonts w:ascii="Arial" w:eastAsiaTheme="minorEastAsia" w:hAnsi="Arial" w:cs="Arial"/>
           <w:color w:val="000000" w:themeColor="text1"/>
           <w:lang w:val="pt-BR"/>
         </w:rPr>
@@ -3268,7 +3256,7 @@
       </w:r>
       <w:r>
         <w:rPr>
-          <w:rFonts w:eastAsiaTheme="minorEastAsia"/>
+          <w:rFonts w:ascii="Arial" w:eastAsiaTheme="minorEastAsia" w:hAnsi="Arial" w:cs="Arial"/>
           <w:color w:val="000000" w:themeColor="text1"/>
           <w:lang w:val="pt-BR"/>
         </w:rPr>
@@ -3278,23 +3266,24 @@
     <w:p>
       <w:pPr>
         <w:rPr>
-          <w:lang w:val="pt-BR"/>
-        </w:rPr>
-      </w:pPr>
-    </w:p>
-    <w:p>
-      <w:pPr>
-        <w:rPr>
-          <w:rFonts w:ascii="Times New Roman" w:eastAsia="Times New Roman" w:hAnsi="Times New Roman" w:cs="Times New Roman"/>
-          <w:color w:val="000000" w:themeColor="text1"/>
-          <w:sz w:val="24"/>
-          <w:szCs w:val="24"/>
-          <w:lang w:val="pt-BR"/>
-        </w:rPr>
-      </w:pPr>
-      <w:r>
-        <w:rPr>
-          <w:rFonts w:ascii="Times New Roman" w:eastAsia="Times New Roman" w:hAnsi="Times New Roman" w:cs="Times New Roman"/>
+          <w:rFonts w:ascii="Arial" w:hAnsi="Arial" w:cs="Arial"/>
+          <w:lang w:val="pt-BR"/>
+        </w:rPr>
+      </w:pPr>
+    </w:p>
+    <w:p>
+      <w:pPr>
+        <w:rPr>
+          <w:rFonts w:ascii="Arial" w:eastAsia="Times New Roman" w:hAnsi="Arial" w:cs="Arial"/>
+          <w:color w:val="000000" w:themeColor="text1"/>
+          <w:sz w:val="24"/>
+          <w:szCs w:val="24"/>
+          <w:lang w:val="pt-BR"/>
+        </w:rPr>
+      </w:pPr>
+      <w:r>
+        <w:rPr>
+          <w:rFonts w:ascii="Arial" w:eastAsia="Times New Roman" w:hAnsi="Arial" w:cs="Arial"/>
           <w:b/>
           <w:bCs/>
           <w:color w:val="000000" w:themeColor="text1"/>
@@ -3302,6 +3291,7 @@
           <w:szCs w:val="28"/>
           <w:lang w:val="pt-BR"/>
         </w:rPr>
+        <w:lastRenderedPageBreak/>
         <w:t>Restrições</w:t>
       </w:r>
     </w:p>
@@ -3313,14 +3303,14 @@
           <w:numId w:val="1"/>
         </w:numPr>
         <w:rPr>
-          <w:rFonts w:eastAsiaTheme="minorEastAsia"/>
-          <w:color w:val="000000" w:themeColor="text1"/>
-          <w:lang w:val="pt-BR"/>
-        </w:rPr>
-      </w:pPr>
-      <w:r>
-        <w:rPr>
-          <w:rFonts w:eastAsiaTheme="minorEastAsia"/>
+          <w:rFonts w:ascii="Arial" w:eastAsiaTheme="minorEastAsia" w:hAnsi="Arial" w:cs="Arial"/>
+          <w:color w:val="000000" w:themeColor="text1"/>
+          <w:lang w:val="pt-BR"/>
+        </w:rPr>
+      </w:pPr>
+      <w:r>
+        <w:rPr>
+          <w:rFonts w:ascii="Arial" w:eastAsiaTheme="minorEastAsia" w:hAnsi="Arial" w:cs="Arial"/>
           <w:color w:val="000000" w:themeColor="text1"/>
           <w:lang w:val="pt-BR"/>
         </w:rPr>
@@ -3328,7 +3318,7 @@
       </w:r>
       <w:r>
         <w:rPr>
-          <w:rFonts w:eastAsiaTheme="minorEastAsia"/>
+          <w:rFonts w:ascii="Arial" w:eastAsiaTheme="minorEastAsia" w:hAnsi="Arial" w:cs="Arial"/>
           <w:color w:val="000000" w:themeColor="text1"/>
           <w:lang w:val="pt-BR"/>
         </w:rPr>
@@ -3343,14 +3333,14 @@
           <w:numId w:val="1"/>
         </w:numPr>
         <w:rPr>
-          <w:rFonts w:eastAsiaTheme="minorEastAsia"/>
-          <w:color w:val="000000" w:themeColor="text1"/>
-          <w:lang w:val="pt-BR"/>
-        </w:rPr>
-      </w:pPr>
-      <w:r>
-        <w:rPr>
-          <w:rFonts w:eastAsiaTheme="minorEastAsia"/>
+          <w:rFonts w:ascii="Arial" w:eastAsiaTheme="minorEastAsia" w:hAnsi="Arial" w:cs="Arial"/>
+          <w:color w:val="000000" w:themeColor="text1"/>
+          <w:lang w:val="pt-BR"/>
+        </w:rPr>
+      </w:pPr>
+      <w:r>
+        <w:rPr>
+          <w:rFonts w:ascii="Arial" w:eastAsiaTheme="minorEastAsia" w:hAnsi="Arial" w:cs="Arial"/>
           <w:color w:val="000000" w:themeColor="text1"/>
           <w:lang w:val="pt-BR"/>
         </w:rPr>
@@ -3358,7 +3348,7 @@
       </w:r>
       <w:r>
         <w:rPr>
-          <w:rFonts w:eastAsiaTheme="minorEastAsia"/>
+          <w:rFonts w:ascii="Arial" w:eastAsiaTheme="minorEastAsia" w:hAnsi="Arial" w:cs="Arial"/>
           <w:color w:val="000000" w:themeColor="text1"/>
           <w:lang w:val="pt-BR"/>
         </w:rPr>
@@ -3373,14 +3363,14 @@
           <w:numId w:val="1"/>
         </w:numPr>
         <w:rPr>
-          <w:rFonts w:eastAsiaTheme="minorEastAsia"/>
-          <w:color w:val="000000" w:themeColor="text1"/>
-          <w:lang w:val="pt-BR"/>
-        </w:rPr>
-      </w:pPr>
-      <w:r>
-        <w:rPr>
-          <w:rFonts w:eastAsiaTheme="minorEastAsia"/>
+          <w:rFonts w:ascii="Arial" w:eastAsiaTheme="minorEastAsia" w:hAnsi="Arial" w:cs="Arial"/>
+          <w:color w:val="000000" w:themeColor="text1"/>
+          <w:lang w:val="pt-BR"/>
+        </w:rPr>
+      </w:pPr>
+      <w:r>
+        <w:rPr>
+          <w:rFonts w:ascii="Arial" w:eastAsiaTheme="minorEastAsia" w:hAnsi="Arial" w:cs="Arial"/>
           <w:color w:val="000000" w:themeColor="text1"/>
           <w:lang w:val="pt-BR"/>
         </w:rPr>
@@ -3388,7 +3378,7 @@
       </w:r>
       <w:r>
         <w:rPr>
-          <w:rFonts w:eastAsiaTheme="minorEastAsia"/>
+          <w:rFonts w:ascii="Arial" w:eastAsiaTheme="minorEastAsia" w:hAnsi="Arial" w:cs="Arial"/>
           <w:color w:val="000000" w:themeColor="text1"/>
           <w:lang w:val="pt-BR"/>
         </w:rPr>
@@ -3396,7 +3386,7 @@
       </w:r>
       <w:r>
         <w:rPr>
-          <w:rFonts w:eastAsiaTheme="minorEastAsia"/>
+          <w:rFonts w:ascii="Arial" w:eastAsiaTheme="minorEastAsia" w:hAnsi="Arial" w:cs="Arial"/>
           <w:color w:val="000000" w:themeColor="text1"/>
           <w:lang w:val="pt-BR"/>
         </w:rPr>
@@ -3404,7 +3394,7 @@
       </w:r>
       <w:r>
         <w:rPr>
-          <w:rFonts w:eastAsiaTheme="minorEastAsia"/>
+          <w:rFonts w:ascii="Arial" w:eastAsiaTheme="minorEastAsia" w:hAnsi="Arial" w:cs="Arial"/>
           <w:color w:val="000000" w:themeColor="text1"/>
           <w:lang w:val="pt-BR"/>
         </w:rPr>
@@ -3412,7 +3402,7 @@
       </w:r>
       <w:r>
         <w:rPr>
-          <w:rFonts w:eastAsiaTheme="minorEastAsia"/>
+          <w:rFonts w:ascii="Arial" w:eastAsiaTheme="minorEastAsia" w:hAnsi="Arial" w:cs="Arial"/>
           <w:color w:val="000000" w:themeColor="text1"/>
           <w:lang w:val="pt-BR"/>
         </w:rPr>
@@ -3420,7 +3410,7 @@
       </w:r>
       <w:r>
         <w:rPr>
-          <w:rFonts w:eastAsiaTheme="minorEastAsia"/>
+          <w:rFonts w:ascii="Arial" w:eastAsiaTheme="minorEastAsia" w:hAnsi="Arial" w:cs="Arial"/>
           <w:color w:val="000000" w:themeColor="text1"/>
           <w:lang w:val="pt-BR"/>
         </w:rPr>
@@ -3428,7 +3418,7 @@
       </w:r>
       <w:r>
         <w:rPr>
-          <w:rFonts w:eastAsiaTheme="minorEastAsia"/>
+          <w:rFonts w:ascii="Arial" w:eastAsiaTheme="minorEastAsia" w:hAnsi="Arial" w:cs="Arial"/>
           <w:color w:val="000000" w:themeColor="text1"/>
           <w:lang w:val="pt-BR"/>
         </w:rPr>
@@ -3436,7 +3426,7 @@
       </w:r>
       <w:r>
         <w:rPr>
-          <w:rFonts w:eastAsiaTheme="minorEastAsia"/>
+          <w:rFonts w:ascii="Arial" w:eastAsiaTheme="minorEastAsia" w:hAnsi="Arial" w:cs="Arial"/>
           <w:color w:val="000000" w:themeColor="text1"/>
           <w:lang w:val="pt-BR"/>
         </w:rPr>
@@ -3444,7 +3434,7 @@
       </w:r>
       <w:r>
         <w:rPr>
-          <w:rFonts w:eastAsiaTheme="minorEastAsia"/>
+          <w:rFonts w:ascii="Arial" w:eastAsiaTheme="minorEastAsia" w:hAnsi="Arial" w:cs="Arial"/>
           <w:color w:val="000000" w:themeColor="text1"/>
           <w:lang w:val="pt-BR"/>
         </w:rPr>
@@ -3459,7 +3449,7 @@
           <w:numId w:val="1"/>
         </w:numPr>
         <w:rPr>
-          <w:rFonts w:eastAsiaTheme="minorEastAsia"/>
+          <w:rFonts w:ascii="Arial" w:eastAsiaTheme="minorEastAsia" w:hAnsi="Arial" w:cs="Arial"/>
           <w:color w:val="000000" w:themeColor="text1"/>
           <w:lang w:val="pt-BR"/>
         </w:rPr>
@@ -3469,12 +3459,14 @@
       <w:pPr>
         <w:pStyle w:val="Heading2"/>
         <w:rPr>
+          <w:rFonts w:ascii="Arial" w:hAnsi="Arial" w:cs="Arial"/>
           <w:lang w:val="pt-BR"/>
         </w:rPr>
       </w:pPr>
       <w:proofErr w:type="spellStart"/>
       <w:r>
         <w:rPr>
+          <w:rFonts w:ascii="Arial" w:hAnsi="Arial" w:cs="Arial"/>
           <w:lang w:val="pt-BR"/>
         </w:rPr>
         <w:t>User</w:t>
@@ -3482,6 +3474,7 @@
       <w:proofErr w:type="spellEnd"/>
       <w:r>
         <w:rPr>
+          <w:rFonts w:ascii="Arial" w:hAnsi="Arial" w:cs="Arial"/>
           <w:lang w:val="pt-BR"/>
         </w:rPr>
         <w:t xml:space="preserve"> Stories</w:t>
@@ -3490,6 +3483,7 @@
     <w:p>
       <w:pPr>
         <w:rPr>
+          <w:rFonts w:ascii="Arial" w:hAnsi="Arial" w:cs="Arial"/>
           <w:lang w:val="pt-BR"/>
         </w:rPr>
       </w:pPr>
@@ -3502,41 +3496,62 @@
           <w:numId w:val="10"/>
         </w:numPr>
         <w:rPr>
-          <w:lang w:val="pt-BR"/>
-        </w:rPr>
-      </w:pPr>
-      <w:r>
-        <w:rPr>
-          <w:lang w:val="pt-BR"/>
-        </w:rPr>
-        <w:t xml:space="preserve">Eu, como supervisor do TI, preciso saber o </w:t>
-      </w:r>
-      <w:r>
-        <w:rPr>
+          <w:rFonts w:ascii="Arial" w:hAnsi="Arial" w:cs="Arial"/>
+          <w:lang w:val="pt-BR"/>
+        </w:rPr>
+      </w:pPr>
+      <w:r>
+        <w:rPr>
+          <w:rFonts w:ascii="Arial" w:hAnsi="Arial" w:cs="Arial"/>
+          <w:lang w:val="pt-BR"/>
+        </w:rPr>
+        <w:t xml:space="preserve">Eu, </w:t>
+      </w:r>
+      <w:r>
+        <w:rPr>
+          <w:rFonts w:ascii="Arial" w:hAnsi="Arial" w:cs="Arial"/>
+          <w:lang w:val="pt-BR"/>
+        </w:rPr>
+        <w:t xml:space="preserve">Carlos, </w:t>
+      </w:r>
+      <w:r>
+        <w:rPr>
+          <w:rFonts w:ascii="Arial" w:hAnsi="Arial" w:cs="Arial"/>
+          <w:lang w:val="pt-BR"/>
+        </w:rPr>
+        <w:t xml:space="preserve">como supervisor do TI, preciso saber o </w:t>
+      </w:r>
+      <w:r>
+        <w:rPr>
+          <w:rFonts w:ascii="Arial" w:hAnsi="Arial" w:cs="Arial"/>
           <w:lang w:val="pt-BR"/>
         </w:rPr>
         <w:t>uso dos recursos</w:t>
       </w:r>
       <w:r>
         <w:rPr>
+          <w:rFonts w:ascii="Arial" w:hAnsi="Arial" w:cs="Arial"/>
           <w:lang w:val="pt-BR"/>
         </w:rPr>
         <w:t xml:space="preserve"> das máquinas</w:t>
       </w:r>
       <w:r>
         <w:rPr>
+          <w:rFonts w:ascii="Arial" w:hAnsi="Arial" w:cs="Arial"/>
           <w:lang w:val="pt-BR"/>
         </w:rPr>
         <w:t xml:space="preserve"> de trabalhadores em Home Office, para saber</w:t>
       </w:r>
       <w:r>
         <w:rPr>
+          <w:rFonts w:ascii="Arial" w:hAnsi="Arial" w:cs="Arial"/>
           <w:lang w:val="pt-BR"/>
         </w:rPr>
         <w:t xml:space="preserve"> </w:t>
       </w:r>
       <w:r>
         <w:rPr>
+          <w:rFonts w:ascii="Arial" w:hAnsi="Arial" w:cs="Arial"/>
           <w:lang w:val="pt-BR"/>
         </w:rPr>
         <w:t>quais equipamentos e componentes necessitam de manutenção ou troca.</w:t>
@@ -3550,17 +3565,34 @@
           <w:numId w:val="10"/>
         </w:numPr>
         <w:rPr>
-          <w:lang w:val="pt-BR"/>
-        </w:rPr>
-      </w:pPr>
-      <w:r>
-        <w:rPr>
-          <w:lang w:val="pt-BR"/>
-        </w:rPr>
-        <w:t xml:space="preserve">Eu, como supervisor de TI, preciso saber quais os processos estão rodando nos equipamentos de meus funcionários, para verificar </w:t>
-      </w:r>
-      <w:r>
-        <w:rPr>
+          <w:rFonts w:ascii="Arial" w:hAnsi="Arial" w:cs="Arial"/>
+          <w:lang w:val="pt-BR"/>
+        </w:rPr>
+      </w:pPr>
+      <w:r>
+        <w:rPr>
+          <w:rFonts w:ascii="Arial" w:hAnsi="Arial" w:cs="Arial"/>
+          <w:lang w:val="pt-BR"/>
+        </w:rPr>
+        <w:t>Eu,</w:t>
+      </w:r>
+      <w:r>
+        <w:rPr>
+          <w:rFonts w:ascii="Arial" w:hAnsi="Arial" w:cs="Arial"/>
+          <w:lang w:val="pt-BR"/>
+        </w:rPr>
+        <w:t xml:space="preserve"> Carlos, </w:t>
+      </w:r>
+      <w:r>
+        <w:rPr>
+          <w:rFonts w:ascii="Arial" w:hAnsi="Arial" w:cs="Arial"/>
+          <w:lang w:val="pt-BR"/>
+        </w:rPr>
+        <w:t xml:space="preserve">como supervisor de TI, preciso saber quais os processos estão rodando nos equipamentos de meus funcionários, para verificar </w:t>
+      </w:r>
+      <w:r>
+        <w:rPr>
+          <w:rFonts w:ascii="Arial" w:hAnsi="Arial" w:cs="Arial"/>
           <w:lang w:val="pt-BR"/>
         </w:rPr>
         <w:t>se há softwares maliciosos que podem implicar em brechas de segurança.</w:t>
@@ -3574,18 +3606,34 @@
           <w:numId w:val="10"/>
         </w:numPr>
         <w:rPr>
-          <w:lang w:val="pt-BR"/>
-        </w:rPr>
-      </w:pPr>
-      <w:r>
-        <w:rPr>
-          <w:lang w:val="pt-BR"/>
-        </w:rPr>
-        <w:lastRenderedPageBreak/>
-        <w:t xml:space="preserve">Eu, como supervisor de TI, preciso de visualizações que me permitam verificar rapidamente se há </w:t>
-      </w:r>
-      <w:r>
-        <w:rPr>
+          <w:rFonts w:ascii="Arial" w:hAnsi="Arial" w:cs="Arial"/>
+          <w:lang w:val="pt-BR"/>
+        </w:rPr>
+      </w:pPr>
+      <w:r>
+        <w:rPr>
+          <w:rFonts w:ascii="Arial" w:hAnsi="Arial" w:cs="Arial"/>
+          <w:lang w:val="pt-BR"/>
+        </w:rPr>
+        <w:t>Eu,</w:t>
+      </w:r>
+      <w:r>
+        <w:rPr>
+          <w:rFonts w:ascii="Arial" w:hAnsi="Arial" w:cs="Arial"/>
+          <w:lang w:val="pt-BR"/>
+        </w:rPr>
+        <w:t xml:space="preserve"> Carlos,</w:t>
+      </w:r>
+      <w:r>
+        <w:rPr>
+          <w:rFonts w:ascii="Arial" w:hAnsi="Arial" w:cs="Arial"/>
+          <w:lang w:val="pt-BR"/>
+        </w:rPr>
+        <w:t xml:space="preserve"> como supervisor de TI, preciso de visualizações que me permitam verificar rapidamente se há </w:t>
+      </w:r>
+      <w:r>
+        <w:rPr>
+          <w:rFonts w:ascii="Arial" w:hAnsi="Arial" w:cs="Arial"/>
           <w:lang w:val="pt-BR"/>
         </w:rPr>
         <w:t>problemas em algum equipamento, para tomar as medidas adequadas o mais rápido possível</w:t>
@@ -3599,17 +3647,34 @@
           <w:numId w:val="10"/>
         </w:numPr>
         <w:rPr>
-          <w:lang w:val="pt-BR"/>
-        </w:rPr>
-      </w:pPr>
-      <w:r>
-        <w:rPr>
-          <w:lang w:val="pt-BR"/>
-        </w:rPr>
-        <w:t xml:space="preserve">Eu, como gerente, preciso de relatórios detalhando </w:t>
-      </w:r>
-      <w:r>
-        <w:rPr>
+          <w:rFonts w:ascii="Arial" w:hAnsi="Arial" w:cs="Arial"/>
+          <w:lang w:val="pt-BR"/>
+        </w:rPr>
+      </w:pPr>
+      <w:r>
+        <w:rPr>
+          <w:rFonts w:ascii="Arial" w:hAnsi="Arial" w:cs="Arial"/>
+          <w:lang w:val="pt-BR"/>
+        </w:rPr>
+        <w:t>Eu,</w:t>
+      </w:r>
+      <w:r>
+        <w:rPr>
+          <w:rFonts w:ascii="Arial" w:hAnsi="Arial" w:cs="Arial"/>
+          <w:lang w:val="pt-BR"/>
+        </w:rPr>
+        <w:t xml:space="preserve"> Larissa,</w:t>
+      </w:r>
+      <w:r>
+        <w:rPr>
+          <w:rFonts w:ascii="Arial" w:hAnsi="Arial" w:cs="Arial"/>
+          <w:lang w:val="pt-BR"/>
+        </w:rPr>
+        <w:t xml:space="preserve"> como gerente, preciso de relatórios detalhando </w:t>
+      </w:r>
+      <w:r>
+        <w:rPr>
+          <w:rFonts w:ascii="Arial" w:hAnsi="Arial" w:cs="Arial"/>
           <w:lang w:val="pt-BR"/>
         </w:rPr>
         <w:t>uso de aplicações não permitidas pelos funcionários, para saber se estão executando suas tarefas e tomar medidas administrativas, se necessário.</w:t>
@@ -3623,29 +3688,48 @@
           <w:numId w:val="10"/>
         </w:numPr>
         <w:rPr>
-          <w:lang w:val="pt-BR"/>
-        </w:rPr>
-      </w:pPr>
-      <w:r>
-        <w:rPr>
-          <w:lang w:val="pt-BR"/>
-        </w:rPr>
-        <w:t xml:space="preserve">Eu, como gerente, preciso </w:t>
-      </w:r>
-      <w:r>
-        <w:rPr>
+          <w:rFonts w:ascii="Arial" w:hAnsi="Arial" w:cs="Arial"/>
+          <w:lang w:val="pt-BR"/>
+        </w:rPr>
+      </w:pPr>
+      <w:r>
+        <w:rPr>
+          <w:rFonts w:ascii="Arial" w:hAnsi="Arial" w:cs="Arial"/>
+          <w:lang w:val="pt-BR"/>
+        </w:rPr>
+        <w:t>Eu,</w:t>
+      </w:r>
+      <w:r>
+        <w:rPr>
+          <w:rFonts w:ascii="Arial" w:hAnsi="Arial" w:cs="Arial"/>
+          <w:lang w:val="pt-BR"/>
+        </w:rPr>
+        <w:t xml:space="preserve"> Larissa,</w:t>
+      </w:r>
+      <w:r>
+        <w:rPr>
+          <w:rFonts w:ascii="Arial" w:hAnsi="Arial" w:cs="Arial"/>
+          <w:lang w:val="pt-BR"/>
+        </w:rPr>
+        <w:t xml:space="preserve"> como gerente, preciso </w:t>
+      </w:r>
+      <w:r>
+        <w:rPr>
+          <w:rFonts w:ascii="Arial" w:hAnsi="Arial" w:cs="Arial"/>
           <w:lang w:val="pt-BR"/>
         </w:rPr>
         <w:t xml:space="preserve">de relatórios detalhando </w:t>
       </w:r>
       <w:r>
         <w:rPr>
+          <w:rFonts w:ascii="Arial" w:hAnsi="Arial" w:cs="Arial"/>
           <w:lang w:val="pt-BR"/>
         </w:rPr>
         <w:t xml:space="preserve">tempo de baixa total em equipamentos de funcionários, para saber se precisamos </w:t>
       </w:r>
       <w:r>
         <w:rPr>
+          <w:rFonts w:ascii="Arial" w:hAnsi="Arial" w:cs="Arial"/>
           <w:lang w:val="pt-BR"/>
         </w:rPr>
         <w:t>investir mais em manutenção preventiva.</w:t>
@@ -3659,23 +3743,41 @@
           <w:numId w:val="10"/>
         </w:numPr>
         <w:rPr>
-          <w:lang w:val="pt-BR"/>
-        </w:rPr>
-      </w:pPr>
-      <w:r>
-        <w:rPr>
-          <w:lang w:val="pt-BR"/>
-        </w:rPr>
-        <w:t>Eu, como gerente, preciso garanti</w:t>
-      </w:r>
-      <w:r>
-        <w:rPr>
+          <w:rFonts w:ascii="Arial" w:hAnsi="Arial" w:cs="Arial"/>
+          <w:lang w:val="pt-BR"/>
+        </w:rPr>
+      </w:pPr>
+      <w:r>
+        <w:rPr>
+          <w:rFonts w:ascii="Arial" w:hAnsi="Arial" w:cs="Arial"/>
+          <w:lang w:val="pt-BR"/>
+        </w:rPr>
+        <w:t>Eu,</w:t>
+      </w:r>
+      <w:r>
+        <w:rPr>
+          <w:rFonts w:ascii="Arial" w:hAnsi="Arial" w:cs="Arial"/>
+          <w:lang w:val="pt-BR"/>
+        </w:rPr>
+        <w:t xml:space="preserve"> Larissa,</w:t>
+      </w:r>
+      <w:r>
+        <w:rPr>
+          <w:rFonts w:ascii="Arial" w:hAnsi="Arial" w:cs="Arial"/>
+          <w:lang w:val="pt-BR"/>
+        </w:rPr>
+        <w:t xml:space="preserve"> como gerente, preciso garanti</w:t>
+      </w:r>
+      <w:r>
+        <w:rPr>
+          <w:rFonts w:ascii="Arial" w:hAnsi="Arial" w:cs="Arial"/>
           <w:lang w:val="pt-BR"/>
         </w:rPr>
         <w:t xml:space="preserve">r que somente pessoas autorizadas tenham acesso às informações disponibilizadas no sistema, para evitar </w:t>
       </w:r>
       <w:r>
         <w:rPr>
+          <w:rFonts w:ascii="Arial" w:hAnsi="Arial" w:cs="Arial"/>
           <w:lang w:val="pt-BR"/>
         </w:rPr>
         <w:t>vazamento de dados sensíveis ou alterações indevidas de configurações.</w:t>
@@ -3683,17 +3785,87 @@
     </w:p>
     <w:p>
       <w:pPr>
-        <w:rPr>
-          <w:rFonts w:ascii="Times New Roman" w:eastAsia="Times New Roman" w:hAnsi="Times New Roman" w:cs="Times New Roman"/>
-          <w:color w:val="000000" w:themeColor="text1"/>
-          <w:sz w:val="24"/>
-          <w:szCs w:val="24"/>
-          <w:lang w:val="pt-BR"/>
-        </w:rPr>
-      </w:pPr>
-      <w:r>
-        <w:rPr>
-          <w:rFonts w:ascii="Times New Roman" w:eastAsia="Times New Roman" w:hAnsi="Times New Roman" w:cs="Times New Roman"/>
+        <w:pStyle w:val="ListParagraph"/>
+        <w:numPr>
+          <w:ilvl w:val="0"/>
+          <w:numId w:val="10"/>
+        </w:numPr>
+        <w:rPr>
+          <w:rFonts w:ascii="Arial" w:hAnsi="Arial" w:cs="Arial"/>
+          <w:lang w:val="pt-BR"/>
+        </w:rPr>
+      </w:pPr>
+      <w:r>
+        <w:rPr>
+          <w:rFonts w:ascii="Arial" w:hAnsi="Arial" w:cs="Arial"/>
+          <w:lang w:val="pt-BR"/>
+        </w:rPr>
+        <w:t xml:space="preserve">Eu, </w:t>
+      </w:r>
+      <w:r>
+        <w:rPr>
+          <w:rFonts w:ascii="Arial" w:hAnsi="Arial" w:cs="Arial"/>
+          <w:lang w:val="pt-BR"/>
+        </w:rPr>
+        <w:t xml:space="preserve">Carlos, como supervisor de TI, preciso ter avisos no Slack sobre abertura de chamados, para saber </w:t>
+      </w:r>
+      <w:r>
+        <w:rPr>
+          <w:rFonts w:ascii="Arial" w:hAnsi="Arial" w:cs="Arial"/>
+          <w:lang w:val="pt-BR"/>
+        </w:rPr>
+        <w:t>rapidamente quando há situações críticas ocorrendo.</w:t>
+      </w:r>
+    </w:p>
+    <w:p>
+      <w:pPr>
+        <w:pStyle w:val="ListParagraph"/>
+        <w:numPr>
+          <w:ilvl w:val="0"/>
+          <w:numId w:val="10"/>
+        </w:numPr>
+        <w:rPr>
+          <w:rFonts w:ascii="Arial" w:hAnsi="Arial" w:cs="Arial"/>
+          <w:lang w:val="pt-BR"/>
+        </w:rPr>
+      </w:pPr>
+      <w:r>
+        <w:rPr>
+          <w:rFonts w:ascii="Arial" w:hAnsi="Arial" w:cs="Arial"/>
+          <w:lang w:val="pt-BR"/>
+        </w:rPr>
+        <w:t xml:space="preserve">Eu, Larissa, como gerente, preciso ter informações sobre a atividade de teclado e mouse de meus funcionários, para saber se </w:t>
+      </w:r>
+      <w:proofErr w:type="gramStart"/>
+      <w:r>
+        <w:rPr>
+          <w:rFonts w:ascii="Arial" w:hAnsi="Arial" w:cs="Arial"/>
+          <w:lang w:val="pt-BR"/>
+        </w:rPr>
+        <w:t>os mesmos</w:t>
+      </w:r>
+      <w:proofErr w:type="gramEnd"/>
+      <w:r>
+        <w:rPr>
+          <w:rFonts w:ascii="Arial" w:hAnsi="Arial" w:cs="Arial"/>
+          <w:lang w:val="pt-BR"/>
+        </w:rPr>
+        <w:t xml:space="preserve"> estão ativamente utilizando seus computadores.</w:t>
+      </w:r>
+    </w:p>
+    <w:p>
+      <w:pPr>
+        <w:rPr>
+          <w:rFonts w:ascii="Arial" w:eastAsia="Times New Roman" w:hAnsi="Arial" w:cs="Arial"/>
+          <w:color w:val="000000" w:themeColor="text1"/>
+          <w:sz w:val="24"/>
+          <w:szCs w:val="24"/>
+          <w:lang w:val="pt-BR"/>
+        </w:rPr>
+      </w:pPr>
+      <w:r>
+        <w:rPr>
+          <w:rFonts w:ascii="Arial" w:eastAsia="Times New Roman" w:hAnsi="Arial" w:cs="Arial"/>
           <w:color w:val="000000" w:themeColor="text1"/>
           <w:sz w:val="24"/>
           <w:szCs w:val="24"/>
@@ -3705,7 +3877,7 @@
     <w:p>
       <w:pPr>
         <w:rPr>
-          <w:rFonts w:ascii="Times New Roman" w:eastAsia="Times New Roman" w:hAnsi="Times New Roman" w:cs="Times New Roman"/>
+          <w:rFonts w:ascii="Arial" w:eastAsia="Times New Roman" w:hAnsi="Arial" w:cs="Arial"/>
           <w:b/>
           <w:bCs/>
           <w:color w:val="000000" w:themeColor="text1"/>
@@ -3718,7 +3890,7 @@
     <w:p>
       <w:pPr>
         <w:rPr>
-          <w:rFonts w:ascii="Times New Roman" w:eastAsia="Times New Roman" w:hAnsi="Times New Roman" w:cs="Times New Roman"/>
+          <w:rFonts w:ascii="Arial" w:eastAsia="Times New Roman" w:hAnsi="Arial" w:cs="Arial"/>
           <w:b/>
           <w:bCs/>
           <w:color w:val="000000" w:themeColor="text1"/>
@@ -3731,7 +3903,7 @@
     <w:p>
       <w:pPr>
         <w:rPr>
-          <w:rFonts w:ascii="Times New Roman" w:eastAsia="Times New Roman" w:hAnsi="Times New Roman" w:cs="Times New Roman"/>
+          <w:rFonts w:ascii="Arial" w:eastAsia="Times New Roman" w:hAnsi="Arial" w:cs="Arial"/>
           <w:b/>
           <w:bCs/>
           <w:color w:val="000000" w:themeColor="text1"/>
@@ -3744,7 +3916,7 @@
     <w:p>
       <w:pPr>
         <w:rPr>
-          <w:rFonts w:ascii="Times New Roman" w:eastAsia="Times New Roman" w:hAnsi="Times New Roman" w:cs="Times New Roman"/>
+          <w:rFonts w:ascii="Arial" w:eastAsia="Times New Roman" w:hAnsi="Arial" w:cs="Arial"/>
           <w:b/>
           <w:bCs/>
           <w:color w:val="000000" w:themeColor="text1"/>
@@ -3757,7 +3929,7 @@
     <w:p>
       <w:pPr>
         <w:rPr>
-          <w:rFonts w:ascii="Times New Roman" w:eastAsia="Times New Roman" w:hAnsi="Times New Roman" w:cs="Times New Roman"/>
+          <w:rFonts w:ascii="Arial" w:eastAsia="Times New Roman" w:hAnsi="Arial" w:cs="Arial"/>
           <w:b/>
           <w:bCs/>
           <w:color w:val="000000" w:themeColor="text1"/>
@@ -3770,7 +3942,7 @@
     <w:p>
       <w:pPr>
         <w:rPr>
-          <w:rFonts w:ascii="Times New Roman" w:eastAsia="Times New Roman" w:hAnsi="Times New Roman" w:cs="Times New Roman"/>
+          <w:rFonts w:ascii="Arial" w:eastAsia="Times New Roman" w:hAnsi="Arial" w:cs="Arial"/>
           <w:b/>
           <w:bCs/>
           <w:color w:val="000000" w:themeColor="text1"/>
@@ -3802,6 +3974,7 @@
           <w:szCs w:val="24"/>
           <w:lang w:val="pt-BR"/>
         </w:rPr>
+        <w:lastRenderedPageBreak/>
         <w:t xml:space="preserve">Links/Referências </w:t>
       </w:r>
     </w:p>
@@ -3883,7 +4056,7 @@
           <w:lang w:val="pt-BR"/>
         </w:rPr>
       </w:pPr>
-      <w:hyperlink r:id="rId5">
+      <w:hyperlink r:id="rId6">
         <w:r>
           <w:rPr>
             <w:rStyle w:val="Hyperlink"/>
@@ -3937,7 +4110,7 @@
           <w:lang w:val="pt-BR"/>
         </w:rPr>
       </w:pPr>
-      <w:hyperlink r:id="rId6">
+      <w:hyperlink r:id="rId7">
         <w:r>
           <w:rPr>
             <w:rStyle w:val="Hyperlink"/>
@@ -3969,7 +4142,7 @@
           <w:lang w:val="pt-BR"/>
         </w:rPr>
       </w:pPr>
-      <w:hyperlink r:id="rId7">
+      <w:hyperlink r:id="rId8">
         <w:r>
           <w:rPr>
             <w:rStyle w:val="Hyperlink"/>
@@ -4000,7 +4173,7 @@
           <w:lang w:val="pt-BR"/>
         </w:rPr>
       </w:pPr>
-      <w:hyperlink r:id="rId8" w:history="1">
+      <w:hyperlink r:id="rId9" w:history="1">
         <w:r>
           <w:rPr>
             <w:rStyle w:val="Hyperlink"/>
@@ -4022,17 +4195,39 @@
           <w:lang w:val="pt-BR"/>
         </w:rPr>
       </w:pPr>
-    </w:p>
-    <w:p>
-      <w:pPr>
-        <w:rPr>
-          <w:rFonts w:ascii="Arial" w:eastAsia="Arial" w:hAnsi="Arial" w:cs="Arial"/>
-          <w:sz w:val="24"/>
-          <w:szCs w:val="24"/>
-          <w:lang w:val="pt-BR"/>
-        </w:rPr>
-      </w:pPr>
-      <w:hyperlink r:id="rId9">
+      <w:hyperlink r:id="rId10" w:history="1">
+        <w:r>
+          <w:rPr>
+            <w:rStyle w:val="Hyperlink"/>
+            <w:rFonts w:ascii="Arial" w:eastAsia="Arial" w:hAnsi="Arial" w:cs="Arial"/>
+            <w:sz w:val="24"/>
+            <w:szCs w:val="24"/>
+            <w:lang w:val="pt-BR"/>
+          </w:rPr>
+          <w:t>https://www.apollotechnical.com/working-from-home-productivity-statistics/</w:t>
+        </w:r>
+      </w:hyperlink>
+    </w:p>
+    <w:p>
+      <w:pPr>
+        <w:rPr>
+          <w:rFonts w:ascii="Arial" w:eastAsia="Arial" w:hAnsi="Arial" w:cs="Arial"/>
+          <w:sz w:val="24"/>
+          <w:szCs w:val="24"/>
+          <w:lang w:val="pt-BR"/>
+        </w:rPr>
+      </w:pPr>
+    </w:p>
+    <w:p>
+      <w:pPr>
+        <w:rPr>
+          <w:rFonts w:ascii="Arial" w:eastAsia="Arial" w:hAnsi="Arial" w:cs="Arial"/>
+          <w:sz w:val="24"/>
+          <w:szCs w:val="24"/>
+          <w:lang w:val="pt-BR"/>
+        </w:rPr>
+      </w:pPr>
+      <w:hyperlink r:id="rId11">
         <w:r>
           <w:rPr>
             <w:rStyle w:val="Hyperlink"/>
@@ -4044,295 +4239,6 @@
           <w:t>Paleta de cores</w:t>
         </w:r>
       </w:hyperlink>
-    </w:p>
-    <w:p>
-      <w:pPr>
-        <w:rPr>
-          <w:rFonts w:ascii="Arial" w:eastAsia="Arial" w:hAnsi="Arial" w:cs="Arial"/>
-          <w:sz w:val="24"/>
-          <w:szCs w:val="24"/>
-          <w:lang w:val="pt-BR"/>
-        </w:rPr>
-      </w:pPr>
-      <w:r>
-        <w:rPr>
-          <w:rFonts w:ascii="Arial" w:eastAsia="Arial" w:hAnsi="Arial" w:cs="Arial"/>
-          <w:sz w:val="24"/>
-          <w:szCs w:val="24"/>
-          <w:lang w:val="pt-BR"/>
-        </w:rPr>
-        <w:t>Ideias:</w:t>
-      </w:r>
-    </w:p>
-    <w:p>
-      <w:pPr>
-        <w:rPr>
-          <w:rFonts w:ascii="Arial" w:eastAsia="Arial" w:hAnsi="Arial" w:cs="Arial"/>
-          <w:sz w:val="24"/>
-          <w:szCs w:val="24"/>
-          <w:lang w:val="pt-BR"/>
-        </w:rPr>
-      </w:pPr>
-    </w:p>
-    <w:p>
-      <w:pPr>
-        <w:rPr>
-          <w:rFonts w:ascii="Arial" w:eastAsia="Arial" w:hAnsi="Arial" w:cs="Arial"/>
-          <w:sz w:val="24"/>
-          <w:szCs w:val="24"/>
-          <w:lang w:val="pt-BR"/>
-        </w:rPr>
-      </w:pPr>
-      <w:r>
-        <w:rPr>
-          <w:rFonts w:ascii="Arial" w:eastAsia="Arial" w:hAnsi="Arial" w:cs="Arial"/>
-          <w:sz w:val="24"/>
-          <w:szCs w:val="24"/>
-          <w:lang w:val="pt-BR"/>
-        </w:rPr>
-        <w:t>Personas:</w:t>
-      </w:r>
-    </w:p>
-    <w:p>
-      <w:pPr>
-        <w:rPr>
-          <w:rFonts w:ascii="Arial" w:eastAsia="Arial" w:hAnsi="Arial" w:cs="Arial"/>
-          <w:sz w:val="24"/>
-          <w:szCs w:val="24"/>
-          <w:lang w:val="pt-BR"/>
-        </w:rPr>
-      </w:pPr>
-      <w:r>
-        <w:rPr>
-          <w:rFonts w:ascii="Arial" w:eastAsia="Arial" w:hAnsi="Arial" w:cs="Arial"/>
-          <w:sz w:val="24"/>
-          <w:szCs w:val="24"/>
-          <w:lang w:val="pt-BR"/>
-        </w:rPr>
-        <w:t xml:space="preserve">Supervisor – </w:t>
-      </w:r>
-    </w:p>
-    <w:p>
-      <w:pPr>
-        <w:rPr>
-          <w:rFonts w:ascii="Arial" w:eastAsia="Arial" w:hAnsi="Arial" w:cs="Arial"/>
-          <w:sz w:val="24"/>
-          <w:szCs w:val="24"/>
-          <w:lang w:val="pt-BR"/>
-        </w:rPr>
-      </w:pPr>
-      <w:r>
-        <w:rPr>
-          <w:rFonts w:ascii="Arial" w:eastAsia="Arial" w:hAnsi="Arial" w:cs="Arial"/>
-          <w:sz w:val="24"/>
-          <w:szCs w:val="24"/>
-          <w:lang w:val="pt-BR"/>
-        </w:rPr>
-        <w:t>Quantos computadores</w:t>
-      </w:r>
-    </w:p>
-    <w:p>
-      <w:pPr>
-        <w:rPr>
-          <w:rFonts w:ascii="Arial" w:eastAsia="Arial" w:hAnsi="Arial" w:cs="Arial"/>
-          <w:sz w:val="24"/>
-          <w:szCs w:val="24"/>
-          <w:lang w:val="pt-BR"/>
-        </w:rPr>
-      </w:pPr>
-      <w:r>
-        <w:rPr>
-          <w:rFonts w:ascii="Arial" w:eastAsia="Arial" w:hAnsi="Arial" w:cs="Arial"/>
-          <w:sz w:val="24"/>
-          <w:szCs w:val="24"/>
-          <w:lang w:val="pt-BR"/>
-        </w:rPr>
-        <w:t xml:space="preserve">Visão geral – de </w:t>
-      </w:r>
-      <w:proofErr w:type="gramStart"/>
-      <w:r>
-        <w:rPr>
-          <w:rFonts w:ascii="Arial" w:eastAsia="Arial" w:hAnsi="Arial" w:cs="Arial"/>
-          <w:sz w:val="24"/>
-          <w:szCs w:val="24"/>
-          <w:lang w:val="pt-BR"/>
-        </w:rPr>
-        <w:t>negocio</w:t>
-      </w:r>
-      <w:proofErr w:type="gramEnd"/>
-    </w:p>
-    <w:p>
-      <w:pPr>
-        <w:rPr>
-          <w:rFonts w:ascii="Arial" w:eastAsia="Arial" w:hAnsi="Arial" w:cs="Arial"/>
-          <w:sz w:val="24"/>
-          <w:szCs w:val="24"/>
-          <w:lang w:val="pt-BR"/>
-        </w:rPr>
-      </w:pPr>
-      <w:r>
-        <w:rPr>
-          <w:rFonts w:ascii="Arial" w:eastAsia="Arial" w:hAnsi="Arial" w:cs="Arial"/>
-          <w:sz w:val="24"/>
-          <w:szCs w:val="24"/>
-          <w:lang w:val="pt-BR"/>
-        </w:rPr>
-        <w:t>Quanto ele evita de perda no faturamento?</w:t>
-      </w:r>
-    </w:p>
-    <w:p>
-      <w:pPr>
-        <w:rPr>
-          <w:rFonts w:ascii="Arial" w:eastAsia="Arial" w:hAnsi="Arial" w:cs="Arial"/>
-          <w:sz w:val="24"/>
-          <w:szCs w:val="24"/>
-          <w:lang w:val="pt-BR"/>
-        </w:rPr>
-      </w:pPr>
-      <w:r>
-        <w:rPr>
-          <w:rFonts w:ascii="Arial" w:eastAsia="Arial" w:hAnsi="Arial" w:cs="Arial"/>
-          <w:sz w:val="24"/>
-          <w:szCs w:val="24"/>
-          <w:lang w:val="pt-BR"/>
-        </w:rPr>
-        <w:t xml:space="preserve">Quais </w:t>
-      </w:r>
-      <w:proofErr w:type="spellStart"/>
-      <w:r>
-        <w:rPr>
-          <w:rFonts w:ascii="Arial" w:eastAsia="Arial" w:hAnsi="Arial" w:cs="Arial"/>
-          <w:sz w:val="24"/>
-          <w:szCs w:val="24"/>
-          <w:lang w:val="pt-BR"/>
-        </w:rPr>
-        <w:t>areas</w:t>
-      </w:r>
-      <w:proofErr w:type="spellEnd"/>
-      <w:r>
-        <w:rPr>
-          <w:rFonts w:ascii="Arial" w:eastAsia="Arial" w:hAnsi="Arial" w:cs="Arial"/>
-          <w:sz w:val="24"/>
-          <w:szCs w:val="24"/>
-          <w:lang w:val="pt-BR"/>
-        </w:rPr>
-        <w:t xml:space="preserve"> tem maiores </w:t>
-      </w:r>
-      <w:proofErr w:type="spellStart"/>
-      <w:r>
-        <w:rPr>
-          <w:rFonts w:ascii="Arial" w:eastAsia="Arial" w:hAnsi="Arial" w:cs="Arial"/>
-          <w:sz w:val="24"/>
-          <w:szCs w:val="24"/>
-          <w:lang w:val="pt-BR"/>
-        </w:rPr>
-        <w:t>indices</w:t>
-      </w:r>
-      <w:proofErr w:type="spellEnd"/>
-      <w:r>
-        <w:rPr>
-          <w:rFonts w:ascii="Arial" w:eastAsia="Arial" w:hAnsi="Arial" w:cs="Arial"/>
-          <w:sz w:val="24"/>
-          <w:szCs w:val="24"/>
-          <w:lang w:val="pt-BR"/>
-        </w:rPr>
-        <w:t xml:space="preserve"> de uso indevido?</w:t>
-      </w:r>
-    </w:p>
-    <w:p>
-      <w:pPr>
-        <w:rPr>
-          <w:rFonts w:ascii="Arial" w:eastAsia="Arial" w:hAnsi="Arial" w:cs="Arial"/>
-          <w:sz w:val="24"/>
-          <w:szCs w:val="24"/>
-          <w:lang w:val="pt-BR"/>
-        </w:rPr>
-      </w:pPr>
-      <w:r>
-        <w:rPr>
-          <w:rFonts w:ascii="Arial" w:eastAsia="Arial" w:hAnsi="Arial" w:cs="Arial"/>
-          <w:sz w:val="24"/>
-          <w:szCs w:val="24"/>
-          <w:lang w:val="pt-BR"/>
-        </w:rPr>
-        <w:t>Uso de tempo dos computadores</w:t>
-      </w:r>
-    </w:p>
-    <w:p>
-      <w:pPr>
-        <w:rPr>
-          <w:rFonts w:ascii="Arial" w:eastAsia="Arial" w:hAnsi="Arial" w:cs="Arial"/>
-          <w:sz w:val="24"/>
-          <w:szCs w:val="24"/>
-          <w:lang w:val="pt-BR"/>
-        </w:rPr>
-      </w:pPr>
-    </w:p>
-    <w:p>
-      <w:pPr>
-        <w:rPr>
-          <w:rFonts w:ascii="Arial" w:eastAsia="Arial" w:hAnsi="Arial" w:cs="Arial"/>
-          <w:sz w:val="24"/>
-          <w:szCs w:val="24"/>
-          <w:lang w:val="pt-BR"/>
-        </w:rPr>
-      </w:pPr>
-      <w:r>
-        <w:rPr>
-          <w:rFonts w:ascii="Arial" w:eastAsia="Arial" w:hAnsi="Arial" w:cs="Arial"/>
-          <w:sz w:val="24"/>
-          <w:szCs w:val="24"/>
-          <w:lang w:val="pt-BR"/>
-        </w:rPr>
-        <w:t xml:space="preserve">Suporte </w:t>
-      </w:r>
-      <w:r>
-        <w:rPr>
-          <w:rFonts w:ascii="Arial" w:eastAsia="Arial" w:hAnsi="Arial" w:cs="Arial"/>
-          <w:sz w:val="24"/>
-          <w:szCs w:val="24"/>
-          <w:lang w:val="pt-BR"/>
-        </w:rPr>
-        <w:t xml:space="preserve">técnico - </w:t>
-      </w:r>
-    </w:p>
-    <w:p>
-      <w:pPr>
-        <w:rPr>
-          <w:rFonts w:ascii="Arial" w:eastAsia="Arial" w:hAnsi="Arial" w:cs="Arial"/>
-          <w:sz w:val="24"/>
-          <w:szCs w:val="24"/>
-          <w:lang w:val="pt-BR"/>
-        </w:rPr>
-      </w:pPr>
-      <w:r>
-        <w:rPr>
-          <w:rFonts w:ascii="Arial" w:eastAsia="Arial" w:hAnsi="Arial" w:cs="Arial"/>
-          <w:sz w:val="24"/>
-          <w:szCs w:val="24"/>
-          <w:lang w:val="pt-BR"/>
-        </w:rPr>
-        <w:t>Quais componentes são mais afetados?</w:t>
-      </w:r>
-    </w:p>
-    <w:p>
-      <w:pPr>
-        <w:rPr>
-          <w:rFonts w:ascii="Arial" w:eastAsia="Arial" w:hAnsi="Arial" w:cs="Arial"/>
-          <w:sz w:val="24"/>
-          <w:szCs w:val="24"/>
-          <w:lang w:val="pt-BR"/>
-        </w:rPr>
-      </w:pPr>
-      <w:r>
-        <w:rPr>
-          <w:rFonts w:ascii="Arial" w:eastAsia="Arial" w:hAnsi="Arial" w:cs="Arial"/>
-          <w:sz w:val="24"/>
-          <w:szCs w:val="24"/>
-          <w:lang w:val="pt-BR"/>
-        </w:rPr>
-        <w:t>Alertas – Software com mal funcionamento</w:t>
-      </w:r>
     </w:p>
     <w:sectPr>
       <w:pgSz w:w="12240" w:h="15840"/>

</xml_diff>